<commit_message>
Updated work history and dependencies
</commit_message>
<xml_diff>
--- a/web/documents/resume/Jay-Sylvester-resume.docx
+++ b/web/documents/resume/Jay-Sylvester-resume.docx
@@ -1,12 +1,12 @@
 
 <file path=word/document.xml><?xml version="1.0" encoding="utf-8"?>
 <w:document xmlns:r="http://schemas.openxmlformats.org/officeDocument/2006/relationships" xmlns:wp="http://schemas.openxmlformats.org/drawingml/2006/wordprocessingDrawing" xmlns:w="http://schemas.openxmlformats.org/wordprocessingml/2006/main" xmlns:w10="urn:schemas-microsoft-com:office:word" xmlns:w14="http://schemas.microsoft.com/office/word/2010/wordml" xmlns:wps="http://schemas.microsoft.com/office/word/2010/wordprocessingShape" xmlns:wpg="http://schemas.microsoft.com/office/word/2010/wordprocessingGroup" xmlns:mc="http://schemas.openxmlformats.org/markup-compatibility/2006" xmlns:v="urn:schemas-microsoft-com:vml" xmlns:o="urn:schemas-microsoft-com:office:office" xmlns:m="http://schemas.openxmlformats.org/officeDocument/2006/math" mc:Ignorable="w14">
-  <w:background w:color="FFFFFF"/>
   <w:body>
     <w:p>
       <w:pPr>
         <w:pStyle w:val="Title"/>
         <w:spacing w:line="360" w:lineRule="auto"/>
+        <w:jc w:val="left"/>
         <w:rPr>
           <w:rFonts w:ascii="Helvetica Neue" w:cs="Helvetica Neue" w:hAnsi="Helvetica Neue" w:eastAsia="Helvetica Neue"/>
           <w:sz w:val="36"/>
@@ -35,13 +35,13 @@
             <w:drawing>
               <wp:anchor distT="152400" distB="152400" distL="152400" distR="152400" simplePos="0" relativeHeight="251660288" behindDoc="0" locked="0" layoutInCell="1" allowOverlap="1">
                 <wp:simplePos x="0" y="0"/>
-                <wp:positionH relativeFrom="page">
-                  <wp:posOffset>412750</wp:posOffset>
+                <wp:positionH relativeFrom="margin">
+                  <wp:posOffset>-44450</wp:posOffset>
                 </wp:positionH>
                 <wp:positionV relativeFrom="line">
-                  <wp:posOffset>1026577</wp:posOffset>
+                  <wp:posOffset>1026578</wp:posOffset>
                 </wp:positionV>
-                <wp:extent cx="5178544" cy="1484235"/>
+                <wp:extent cx="5178544" cy="1484234"/>
                 <wp:effectExtent l="0" t="0" r="0" b="0"/>
                 <wp:wrapThrough wrapText="bothSides" distL="152400" distR="152400">
                   <wp:wrapPolygon edited="1">
@@ -52,7 +52,7 @@
                     <wp:lineTo x="0" y="0"/>
                   </wp:wrapPolygon>
                 </wp:wrapThrough>
-                <wp:docPr id="1073741825" name="officeArt object" descr="officeArt object"/>
+                <wp:docPr id="1073741825" name="officeArt object"/>
                 <wp:cNvGraphicFramePr/>
                 <a:graphic xmlns:a="http://schemas.openxmlformats.org/drawingml/2006/main">
                   <a:graphicData uri="http://schemas.microsoft.com/office/word/2010/wordprocessingShape">
@@ -61,7 +61,7 @@
                       <wps:spPr>
                         <a:xfrm>
                           <a:off x="0" y="0"/>
-                          <a:ext cx="5178544" cy="1484235"/>
+                          <a:ext cx="5178544" cy="1484234"/>
                         </a:xfrm>
                         <a:prstGeom prst="rect">
                           <a:avLst/>
@@ -77,18 +77,14 @@
                         <w:txbxContent>
                           <w:p>
                             <w:pPr>
-                              <w:pStyle w:val="Body A"/>
+                              <w:pStyle w:val="Body"/>
                               <w:numPr>
                                 <w:ilvl w:val="0"/>
                                 <w:numId w:val="1"/>
                               </w:numPr>
-                              <w:bidi w:val="0"/>
                               <w:spacing w:line="360" w:lineRule="auto"/>
-                              <w:ind w:right="0"/>
-                              <w:jc w:val="left"/>
                               <w:rPr>
                                 <w:rFonts w:ascii="Helvetica Neue" w:hAnsi="Helvetica Neue"/>
-                                <w:rtl w:val="0"/>
                                 <w:lang w:val="en-US"/>
                               </w:rPr>
                             </w:pPr>
@@ -103,18 +99,14 @@
                           </w:p>
                           <w:p>
                             <w:pPr>
-                              <w:pStyle w:val="Body A"/>
+                              <w:pStyle w:val="Body"/>
                               <w:numPr>
                                 <w:ilvl w:val="0"/>
                                 <w:numId w:val="1"/>
                               </w:numPr>
-                              <w:bidi w:val="0"/>
                               <w:spacing w:line="360" w:lineRule="auto"/>
-                              <w:ind w:right="0"/>
-                              <w:jc w:val="left"/>
                               <w:rPr>
                                 <w:rFonts w:ascii="Helvetica Neue" w:hAnsi="Helvetica Neue"/>
-                                <w:rtl w:val="0"/>
                                 <w:lang w:val="en-US"/>
                               </w:rPr>
                             </w:pPr>
@@ -129,18 +121,14 @@
                           </w:p>
                           <w:p>
                             <w:pPr>
-                              <w:pStyle w:val="Body A"/>
+                              <w:pStyle w:val="Body"/>
                               <w:numPr>
                                 <w:ilvl w:val="0"/>
                                 <w:numId w:val="1"/>
                               </w:numPr>
-                              <w:bidi w:val="0"/>
                               <w:spacing w:line="360" w:lineRule="auto"/>
-                              <w:ind w:right="0"/>
-                              <w:jc w:val="left"/>
                               <w:rPr>
                                 <w:rFonts w:ascii="Helvetica Neue" w:hAnsi="Helvetica Neue"/>
-                                <w:rtl w:val="0"/>
                                 <w:lang w:val="en-US"/>
                               </w:rPr>
                             </w:pPr>
@@ -155,18 +143,14 @@
                           </w:p>
                           <w:p>
                             <w:pPr>
-                              <w:pStyle w:val="Body A"/>
+                              <w:pStyle w:val="Body"/>
                               <w:numPr>
                                 <w:ilvl w:val="0"/>
                                 <w:numId w:val="1"/>
                               </w:numPr>
-                              <w:bidi w:val="0"/>
                               <w:spacing w:line="360" w:lineRule="auto"/>
-                              <w:ind w:right="0"/>
-                              <w:jc w:val="left"/>
                               <w:rPr>
                                 <w:rFonts w:ascii="Helvetica Neue" w:hAnsi="Helvetica Neue"/>
-                                <w:rtl w:val="0"/>
                                 <w:lang w:val="en-US"/>
                               </w:rPr>
                             </w:pPr>
@@ -176,23 +160,42 @@
                                 <w:rtl w:val="0"/>
                                 <w:lang w:val="en-US"/>
                               </w:rPr>
-                              <w:t>Vocal driver of product design process definition and implementation</w:t>
+                              <w:t>Vocal</w:t>
+                            </w:r>
+                            <w:r>
+                              <w:rPr>
+                                <w:rFonts w:ascii="Helvetica Neue" w:hAnsi="Helvetica Neue"/>
+                                <w:rtl w:val="0"/>
+                              </w:rPr>
+                              <w:t xml:space="preserve"> driver o</w:t>
+                            </w:r>
+                            <w:r>
+                              <w:rPr>
+                                <w:rFonts w:ascii="Helvetica Neue" w:hAnsi="Helvetica Neue"/>
+                                <w:rtl w:val="0"/>
+                                <w:lang w:val="en-US"/>
+                              </w:rPr>
+                              <w:t>f product design</w:t>
+                            </w:r>
+                            <w:r>
+                              <w:rPr>
+                                <w:rFonts w:ascii="Helvetica Neue" w:hAnsi="Helvetica Neue"/>
+                                <w:rtl w:val="0"/>
+                                <w:lang w:val="en-US"/>
+                              </w:rPr>
+                              <w:t xml:space="preserve"> process definition and implementation</w:t>
                             </w:r>
                           </w:p>
                           <w:p>
                             <w:pPr>
-                              <w:pStyle w:val="Body A"/>
+                              <w:pStyle w:val="Body"/>
                               <w:numPr>
                                 <w:ilvl w:val="0"/>
                                 <w:numId w:val="1"/>
                               </w:numPr>
-                              <w:bidi w:val="0"/>
                               <w:spacing w:line="360" w:lineRule="auto"/>
-                              <w:ind w:right="0"/>
-                              <w:jc w:val="left"/>
                               <w:rPr>
                                 <w:rFonts w:ascii="Helvetica Neue" w:hAnsi="Helvetica Neue"/>
-                                <w:rtl w:val="0"/>
                                 <w:lang w:val="en-US"/>
                               </w:rPr>
                             </w:pPr>
@@ -202,23 +205,35 @@
                                 <w:rtl w:val="0"/>
                                 <w:lang w:val="en-US"/>
                               </w:rPr>
-                              <w:t>Insightful interaction designer with extensive web and mobile experience</w:t>
+                              <w:t xml:space="preserve">Insightful interaction designer with extensive </w:t>
+                            </w:r>
+                            <w:r>
+                              <w:rPr>
+                                <w:rFonts w:ascii="Helvetica Neue" w:hAnsi="Helvetica Neue"/>
+                                <w:rtl w:val="0"/>
+                                <w:lang w:val="en-US"/>
+                              </w:rPr>
+                              <w:t>web and mobile</w:t>
+                            </w:r>
+                            <w:r>
+                              <w:rPr>
+                                <w:rFonts w:ascii="Helvetica Neue" w:hAnsi="Helvetica Neue"/>
+                                <w:rtl w:val="0"/>
+                                <w:lang w:val="en-US"/>
+                              </w:rPr>
+                              <w:t xml:space="preserve"> experience</w:t>
                             </w:r>
                           </w:p>
                           <w:p>
                             <w:pPr>
-                              <w:pStyle w:val="Body A"/>
+                              <w:pStyle w:val="Body"/>
                               <w:numPr>
                                 <w:ilvl w:val="0"/>
                                 <w:numId w:val="1"/>
                               </w:numPr>
-                              <w:bidi w:val="0"/>
                               <w:spacing w:line="360" w:lineRule="auto"/>
-                              <w:ind w:right="0"/>
-                              <w:jc w:val="left"/>
                               <w:rPr>
                                 <w:rFonts w:ascii="Helvetica Neue" w:hAnsi="Helvetica Neue"/>
-                                <w:rtl w:val="0"/>
                                 <w:lang w:val="en-US"/>
                               </w:rPr>
                             </w:pPr>
@@ -244,25 +259,21 @@
           </mc:Choice>
           <mc:Fallback>
             <w:pict>
-              <v:shape id="_x0000_s1026" type="#_x0000_t202" style="visibility:visible;position:absolute;margin-left:32.5pt;margin-top:80.8pt;width:407.8pt;height:116.9pt;z-index:251660288;mso-position-horizontal:absolute;mso-position-horizontal-relative:page;mso-position-vertical:absolute;mso-position-vertical-relative:line;mso-wrap-distance-left:12.0pt;mso-wrap-distance-top:12.0pt;mso-wrap-distance-right:12.0pt;mso-wrap-distance-bottom:12.0pt;">
+              <v:shape id="_x0000_s1026" type="#_x0000_t202" style="visibility:visible;position:absolute;margin-left:-3.5pt;margin-top:80.8pt;width:407.8pt;height:116.9pt;z-index:251660288;mso-position-horizontal:absolute;mso-position-horizontal-relative:margin;mso-position-vertical:absolute;mso-position-vertical-relative:line;mso-wrap-distance-left:12.0pt;mso-wrap-distance-top:12.0pt;mso-wrap-distance-right:12.0pt;mso-wrap-distance-bottom:12.0pt;">
                 <v:fill on="f"/>
                 <v:stroke on="f" weight="1.0pt" dashstyle="solid" endcap="flat" miterlimit="400.0%" joinstyle="miter" linestyle="single" startarrow="none" startarrowwidth="medium" startarrowlength="medium" endarrow="none" endarrowwidth="medium" endarrowlength="medium"/>
                 <v:textbox>
                   <w:txbxContent>
                     <w:p>
                       <w:pPr>
-                        <w:pStyle w:val="Body A"/>
+                        <w:pStyle w:val="Body"/>
                         <w:numPr>
                           <w:ilvl w:val="0"/>
                           <w:numId w:val="1"/>
                         </w:numPr>
-                        <w:bidi w:val="0"/>
                         <w:spacing w:line="360" w:lineRule="auto"/>
-                        <w:ind w:right="0"/>
-                        <w:jc w:val="left"/>
                         <w:rPr>
                           <w:rFonts w:ascii="Helvetica Neue" w:hAnsi="Helvetica Neue"/>
-                          <w:rtl w:val="0"/>
                           <w:lang w:val="en-US"/>
                         </w:rPr>
                       </w:pPr>
@@ -277,18 +288,14 @@
                     </w:p>
                     <w:p>
                       <w:pPr>
-                        <w:pStyle w:val="Body A"/>
+                        <w:pStyle w:val="Body"/>
                         <w:numPr>
                           <w:ilvl w:val="0"/>
                           <w:numId w:val="1"/>
                         </w:numPr>
-                        <w:bidi w:val="0"/>
                         <w:spacing w:line="360" w:lineRule="auto"/>
-                        <w:ind w:right="0"/>
-                        <w:jc w:val="left"/>
                         <w:rPr>
                           <w:rFonts w:ascii="Helvetica Neue" w:hAnsi="Helvetica Neue"/>
-                          <w:rtl w:val="0"/>
                           <w:lang w:val="en-US"/>
                         </w:rPr>
                       </w:pPr>
@@ -303,18 +310,14 @@
                     </w:p>
                     <w:p>
                       <w:pPr>
-                        <w:pStyle w:val="Body A"/>
+                        <w:pStyle w:val="Body"/>
                         <w:numPr>
                           <w:ilvl w:val="0"/>
                           <w:numId w:val="1"/>
                         </w:numPr>
-                        <w:bidi w:val="0"/>
                         <w:spacing w:line="360" w:lineRule="auto"/>
-                        <w:ind w:right="0"/>
-                        <w:jc w:val="left"/>
                         <w:rPr>
                           <w:rFonts w:ascii="Helvetica Neue" w:hAnsi="Helvetica Neue"/>
-                          <w:rtl w:val="0"/>
                           <w:lang w:val="en-US"/>
                         </w:rPr>
                       </w:pPr>
@@ -329,18 +332,14 @@
                     </w:p>
                     <w:p>
                       <w:pPr>
-                        <w:pStyle w:val="Body A"/>
+                        <w:pStyle w:val="Body"/>
                         <w:numPr>
                           <w:ilvl w:val="0"/>
                           <w:numId w:val="1"/>
                         </w:numPr>
-                        <w:bidi w:val="0"/>
                         <w:spacing w:line="360" w:lineRule="auto"/>
-                        <w:ind w:right="0"/>
-                        <w:jc w:val="left"/>
                         <w:rPr>
                           <w:rFonts w:ascii="Helvetica Neue" w:hAnsi="Helvetica Neue"/>
-                          <w:rtl w:val="0"/>
                           <w:lang w:val="en-US"/>
                         </w:rPr>
                       </w:pPr>
@@ -350,23 +349,42 @@
                           <w:rtl w:val="0"/>
                           <w:lang w:val="en-US"/>
                         </w:rPr>
-                        <w:t>Vocal driver of product design process definition and implementation</w:t>
+                        <w:t>Vocal</w:t>
+                      </w:r>
+                      <w:r>
+                        <w:rPr>
+                          <w:rFonts w:ascii="Helvetica Neue" w:hAnsi="Helvetica Neue"/>
+                          <w:rtl w:val="0"/>
+                        </w:rPr>
+                        <w:t xml:space="preserve"> driver o</w:t>
+                      </w:r>
+                      <w:r>
+                        <w:rPr>
+                          <w:rFonts w:ascii="Helvetica Neue" w:hAnsi="Helvetica Neue"/>
+                          <w:rtl w:val="0"/>
+                          <w:lang w:val="en-US"/>
+                        </w:rPr>
+                        <w:t>f product design</w:t>
+                      </w:r>
+                      <w:r>
+                        <w:rPr>
+                          <w:rFonts w:ascii="Helvetica Neue" w:hAnsi="Helvetica Neue"/>
+                          <w:rtl w:val="0"/>
+                          <w:lang w:val="en-US"/>
+                        </w:rPr>
+                        <w:t xml:space="preserve"> process definition and implementation</w:t>
                       </w:r>
                     </w:p>
                     <w:p>
                       <w:pPr>
-                        <w:pStyle w:val="Body A"/>
+                        <w:pStyle w:val="Body"/>
                         <w:numPr>
                           <w:ilvl w:val="0"/>
                           <w:numId w:val="1"/>
                         </w:numPr>
-                        <w:bidi w:val="0"/>
                         <w:spacing w:line="360" w:lineRule="auto"/>
-                        <w:ind w:right="0"/>
-                        <w:jc w:val="left"/>
                         <w:rPr>
                           <w:rFonts w:ascii="Helvetica Neue" w:hAnsi="Helvetica Neue"/>
-                          <w:rtl w:val="0"/>
                           <w:lang w:val="en-US"/>
                         </w:rPr>
                       </w:pPr>
@@ -376,23 +394,35 @@
                           <w:rtl w:val="0"/>
                           <w:lang w:val="en-US"/>
                         </w:rPr>
-                        <w:t>Insightful interaction designer with extensive web and mobile experience</w:t>
+                        <w:t xml:space="preserve">Insightful interaction designer with extensive </w:t>
+                      </w:r>
+                      <w:r>
+                        <w:rPr>
+                          <w:rFonts w:ascii="Helvetica Neue" w:hAnsi="Helvetica Neue"/>
+                          <w:rtl w:val="0"/>
+                          <w:lang w:val="en-US"/>
+                        </w:rPr>
+                        <w:t>web and mobile</w:t>
+                      </w:r>
+                      <w:r>
+                        <w:rPr>
+                          <w:rFonts w:ascii="Helvetica Neue" w:hAnsi="Helvetica Neue"/>
+                          <w:rtl w:val="0"/>
+                          <w:lang w:val="en-US"/>
+                        </w:rPr>
+                        <w:t xml:space="preserve"> experience</w:t>
                       </w:r>
                     </w:p>
                     <w:p>
                       <w:pPr>
-                        <w:pStyle w:val="Body A"/>
+                        <w:pStyle w:val="Body"/>
                         <w:numPr>
                           <w:ilvl w:val="0"/>
                           <w:numId w:val="1"/>
                         </w:numPr>
-                        <w:bidi w:val="0"/>
                         <w:spacing w:line="360" w:lineRule="auto"/>
-                        <w:ind w:right="0"/>
-                        <w:jc w:val="left"/>
                         <w:rPr>
                           <w:rFonts w:ascii="Helvetica Neue" w:hAnsi="Helvetica Neue"/>
-                          <w:rtl w:val="0"/>
                           <w:lang w:val="en-US"/>
                         </w:rPr>
                       </w:pPr>
@@ -407,7 +437,7 @@
                     </w:p>
                   </w:txbxContent>
                 </v:textbox>
-                <w10:wrap type="through" side="bothSides" anchorx="page"/>
+                <w10:wrap type="through" side="bothSides" anchorx="margin"/>
               </v:shape>
             </w:pict>
           </mc:Fallback>
@@ -424,13 +454,13 @@
             <w:drawing>
               <wp:anchor distT="152400" distB="152400" distL="152400" distR="152400" simplePos="0" relativeHeight="251661312" behindDoc="0" locked="0" layoutInCell="1" allowOverlap="1">
                 <wp:simplePos x="0" y="0"/>
-                <wp:positionH relativeFrom="page">
-                  <wp:posOffset>5634116</wp:posOffset>
+                <wp:positionH relativeFrom="margin">
+                  <wp:posOffset>5176916</wp:posOffset>
                 </wp:positionH>
                 <wp:positionV relativeFrom="line">
-                  <wp:posOffset>1026577</wp:posOffset>
+                  <wp:posOffset>1026578</wp:posOffset>
                 </wp:positionV>
-                <wp:extent cx="1790383" cy="1514238"/>
+                <wp:extent cx="1790383" cy="1514237"/>
                 <wp:effectExtent l="0" t="0" r="0" b="0"/>
                 <wp:wrapThrough wrapText="bothSides" distL="152400" distR="152400">
                   <wp:wrapPolygon edited="1">
@@ -441,7 +471,7 @@
                     <wp:lineTo x="0" y="0"/>
                   </wp:wrapPolygon>
                 </wp:wrapThrough>
-                <wp:docPr id="1073741826" name="officeArt object" descr="officeArt object"/>
+                <wp:docPr id="1073741826" name="officeArt object"/>
                 <wp:cNvGraphicFramePr/>
                 <a:graphic xmlns:a="http://schemas.openxmlformats.org/drawingml/2006/main">
                   <a:graphicData uri="http://schemas.microsoft.com/office/word/2010/wordprocessingShape">
@@ -450,7 +480,7 @@
                       <wps:spPr>
                         <a:xfrm>
                           <a:off x="0" y="0"/>
-                          <a:ext cx="1790383" cy="1514238"/>
+                          <a:ext cx="1790383" cy="1514237"/>
                         </a:xfrm>
                         <a:prstGeom prst="rect">
                           <a:avLst/>
@@ -466,18 +496,14 @@
                         <w:txbxContent>
                           <w:p>
                             <w:pPr>
-                              <w:pStyle w:val="Body A"/>
+                              <w:pStyle w:val="Body"/>
                               <w:numPr>
                                 <w:ilvl w:val="0"/>
                                 <w:numId w:val="2"/>
                               </w:numPr>
-                              <w:bidi w:val="0"/>
                               <w:spacing w:line="360" w:lineRule="auto"/>
-                              <w:ind w:right="0"/>
-                              <w:jc w:val="left"/>
                               <w:rPr>
                                 <w:rFonts w:ascii="Helvetica Neue" w:hAnsi="Helvetica Neue"/>
-                                <w:rtl w:val="0"/>
                                 <w:lang w:val="en-US"/>
                               </w:rPr>
                             </w:pPr>
@@ -492,18 +518,14 @@
                           </w:p>
                           <w:p>
                             <w:pPr>
-                              <w:pStyle w:val="Body A"/>
+                              <w:pStyle w:val="Body"/>
                               <w:numPr>
                                 <w:ilvl w:val="0"/>
                                 <w:numId w:val="2"/>
                               </w:numPr>
-                              <w:bidi w:val="0"/>
                               <w:spacing w:line="360" w:lineRule="auto"/>
-                              <w:ind w:right="0"/>
-                              <w:jc w:val="left"/>
                               <w:rPr>
                                 <w:rFonts w:ascii="Helvetica Neue" w:hAnsi="Helvetica Neue"/>
-                                <w:rtl w:val="0"/>
                                 <w:lang w:val="en-US"/>
                               </w:rPr>
                             </w:pPr>
@@ -518,18 +540,14 @@
                           </w:p>
                           <w:p>
                             <w:pPr>
-                              <w:pStyle w:val="Body A"/>
+                              <w:pStyle w:val="Body"/>
                               <w:numPr>
                                 <w:ilvl w:val="0"/>
                                 <w:numId w:val="2"/>
                               </w:numPr>
-                              <w:bidi w:val="0"/>
                               <w:spacing w:line="360" w:lineRule="auto"/>
-                              <w:ind w:right="0"/>
-                              <w:jc w:val="left"/>
                               <w:rPr>
                                 <w:rFonts w:ascii="Helvetica Neue" w:hAnsi="Helvetica Neue"/>
-                                <w:rtl w:val="0"/>
                                 <w:lang w:val="en-US"/>
                               </w:rPr>
                             </w:pPr>
@@ -544,18 +562,14 @@
                           </w:p>
                           <w:p>
                             <w:pPr>
-                              <w:pStyle w:val="Body A"/>
+                              <w:pStyle w:val="Body"/>
                               <w:numPr>
                                 <w:ilvl w:val="0"/>
                                 <w:numId w:val="2"/>
                               </w:numPr>
-                              <w:bidi w:val="0"/>
                               <w:spacing w:line="360" w:lineRule="auto"/>
-                              <w:ind w:right="0"/>
-                              <w:jc w:val="left"/>
                               <w:rPr>
                                 <w:rFonts w:ascii="Helvetica Neue" w:hAnsi="Helvetica Neue"/>
-                                <w:rtl w:val="0"/>
                                 <w:lang w:val="en-US"/>
                               </w:rPr>
                             </w:pPr>
@@ -570,18 +584,14 @@
                           </w:p>
                           <w:p>
                             <w:pPr>
-                              <w:pStyle w:val="Body A"/>
+                              <w:pStyle w:val="Body"/>
                               <w:numPr>
                                 <w:ilvl w:val="0"/>
                                 <w:numId w:val="2"/>
                               </w:numPr>
-                              <w:bidi w:val="0"/>
                               <w:spacing w:line="360" w:lineRule="auto"/>
-                              <w:ind w:right="0"/>
-                              <w:jc w:val="left"/>
                               <w:rPr>
                                 <w:rFonts w:ascii="Helvetica Neue" w:hAnsi="Helvetica Neue"/>
-                                <w:rtl w:val="0"/>
                                 <w:lang w:val="en-US"/>
                               </w:rPr>
                             </w:pPr>
@@ -591,31 +601,33 @@
                                 <w:rtl w:val="0"/>
                                 <w:lang w:val="en-US"/>
                               </w:rPr>
-                              <w:t>Responsive / Mobile</w:t>
+                              <w:t>Responsive</w:t>
+                            </w:r>
+                            <w:r>
+                              <w:rPr>
+                                <w:rFonts w:ascii="Helvetica Neue" w:hAnsi="Helvetica Neue"/>
+                                <w:rtl w:val="0"/>
+                                <w:lang w:val="en-US"/>
+                              </w:rPr>
+                              <w:t xml:space="preserve"> / Mobile</w:t>
                             </w:r>
                           </w:p>
                           <w:p>
                             <w:pPr>
-                              <w:pStyle w:val="Body A"/>
+                              <w:pStyle w:val="Body"/>
                               <w:numPr>
                                 <w:ilvl w:val="0"/>
                                 <w:numId w:val="2"/>
                               </w:numPr>
-                              <w:bidi w:val="0"/>
                               <w:spacing w:line="360" w:lineRule="auto"/>
-                              <w:ind w:right="0"/>
-                              <w:jc w:val="left"/>
                               <w:rPr>
                                 <w:rFonts w:ascii="Helvetica Neue" w:hAnsi="Helvetica Neue"/>
-                                <w:rtl w:val="0"/>
-                                <w:lang w:val="en-US"/>
                               </w:rPr>
                             </w:pPr>
                             <w:r>
                               <w:rPr>
                                 <w:rFonts w:ascii="Helvetica Neue" w:hAnsi="Helvetica Neue"/>
                                 <w:rtl w:val="0"/>
-                                <w:lang w:val="en-US"/>
                               </w:rPr>
                               <w:t>Lean UX / Agile</w:t>
                             </w:r>
@@ -633,25 +645,21 @@
           </mc:Choice>
           <mc:Fallback>
             <w:pict>
-              <v:shape id="_x0000_s1027" type="#_x0000_t202" style="visibility:visible;position:absolute;margin-left:443.6pt;margin-top:80.8pt;width:141.0pt;height:119.2pt;z-index:251661312;mso-position-horizontal:absolute;mso-position-horizontal-relative:page;mso-position-vertical:absolute;mso-position-vertical-relative:line;mso-wrap-distance-left:12.0pt;mso-wrap-distance-top:12.0pt;mso-wrap-distance-right:12.0pt;mso-wrap-distance-bottom:12.0pt;">
+              <v:shape id="_x0000_s1027" type="#_x0000_t202" style="visibility:visible;position:absolute;margin-left:407.6pt;margin-top:80.8pt;width:141.0pt;height:119.2pt;z-index:251661312;mso-position-horizontal:absolute;mso-position-horizontal-relative:margin;mso-position-vertical:absolute;mso-position-vertical-relative:line;mso-wrap-distance-left:12.0pt;mso-wrap-distance-top:12.0pt;mso-wrap-distance-right:12.0pt;mso-wrap-distance-bottom:12.0pt;">
                 <v:fill on="f"/>
                 <v:stroke on="f" weight="1.0pt" dashstyle="solid" endcap="flat" miterlimit="400.0%" joinstyle="miter" linestyle="single" startarrow="none" startarrowwidth="medium" startarrowlength="medium" endarrow="none" endarrowwidth="medium" endarrowlength="medium"/>
                 <v:textbox>
                   <w:txbxContent>
                     <w:p>
                       <w:pPr>
-                        <w:pStyle w:val="Body A"/>
+                        <w:pStyle w:val="Body"/>
                         <w:numPr>
                           <w:ilvl w:val="0"/>
                           <w:numId w:val="2"/>
                         </w:numPr>
-                        <w:bidi w:val="0"/>
                         <w:spacing w:line="360" w:lineRule="auto"/>
-                        <w:ind w:right="0"/>
-                        <w:jc w:val="left"/>
                         <w:rPr>
                           <w:rFonts w:ascii="Helvetica Neue" w:hAnsi="Helvetica Neue"/>
-                          <w:rtl w:val="0"/>
                           <w:lang w:val="en-US"/>
                         </w:rPr>
                       </w:pPr>
@@ -666,18 +674,14 @@
                     </w:p>
                     <w:p>
                       <w:pPr>
-                        <w:pStyle w:val="Body A"/>
+                        <w:pStyle w:val="Body"/>
                         <w:numPr>
                           <w:ilvl w:val="0"/>
                           <w:numId w:val="2"/>
                         </w:numPr>
-                        <w:bidi w:val="0"/>
                         <w:spacing w:line="360" w:lineRule="auto"/>
-                        <w:ind w:right="0"/>
-                        <w:jc w:val="left"/>
                         <w:rPr>
                           <w:rFonts w:ascii="Helvetica Neue" w:hAnsi="Helvetica Neue"/>
-                          <w:rtl w:val="0"/>
                           <w:lang w:val="en-US"/>
                         </w:rPr>
                       </w:pPr>
@@ -692,18 +696,14 @@
                     </w:p>
                     <w:p>
                       <w:pPr>
-                        <w:pStyle w:val="Body A"/>
+                        <w:pStyle w:val="Body"/>
                         <w:numPr>
                           <w:ilvl w:val="0"/>
                           <w:numId w:val="2"/>
                         </w:numPr>
-                        <w:bidi w:val="0"/>
                         <w:spacing w:line="360" w:lineRule="auto"/>
-                        <w:ind w:right="0"/>
-                        <w:jc w:val="left"/>
                         <w:rPr>
                           <w:rFonts w:ascii="Helvetica Neue" w:hAnsi="Helvetica Neue"/>
-                          <w:rtl w:val="0"/>
                           <w:lang w:val="en-US"/>
                         </w:rPr>
                       </w:pPr>
@@ -718,18 +718,14 @@
                     </w:p>
                     <w:p>
                       <w:pPr>
-                        <w:pStyle w:val="Body A"/>
+                        <w:pStyle w:val="Body"/>
                         <w:numPr>
                           <w:ilvl w:val="0"/>
                           <w:numId w:val="2"/>
                         </w:numPr>
-                        <w:bidi w:val="0"/>
                         <w:spacing w:line="360" w:lineRule="auto"/>
-                        <w:ind w:right="0"/>
-                        <w:jc w:val="left"/>
                         <w:rPr>
                           <w:rFonts w:ascii="Helvetica Neue" w:hAnsi="Helvetica Neue"/>
-                          <w:rtl w:val="0"/>
                           <w:lang w:val="en-US"/>
                         </w:rPr>
                       </w:pPr>
@@ -744,18 +740,14 @@
                     </w:p>
                     <w:p>
                       <w:pPr>
-                        <w:pStyle w:val="Body A"/>
+                        <w:pStyle w:val="Body"/>
                         <w:numPr>
                           <w:ilvl w:val="0"/>
                           <w:numId w:val="2"/>
                         </w:numPr>
-                        <w:bidi w:val="0"/>
                         <w:spacing w:line="360" w:lineRule="auto"/>
-                        <w:ind w:right="0"/>
-                        <w:jc w:val="left"/>
                         <w:rPr>
                           <w:rFonts w:ascii="Helvetica Neue" w:hAnsi="Helvetica Neue"/>
-                          <w:rtl w:val="0"/>
                           <w:lang w:val="en-US"/>
                         </w:rPr>
                       </w:pPr>
@@ -765,38 +757,40 @@
                           <w:rtl w:val="0"/>
                           <w:lang w:val="en-US"/>
                         </w:rPr>
-                        <w:t>Responsive / Mobile</w:t>
+                        <w:t>Responsive</w:t>
+                      </w:r>
+                      <w:r>
+                        <w:rPr>
+                          <w:rFonts w:ascii="Helvetica Neue" w:hAnsi="Helvetica Neue"/>
+                          <w:rtl w:val="0"/>
+                          <w:lang w:val="en-US"/>
+                        </w:rPr>
+                        <w:t xml:space="preserve"> / Mobile</w:t>
                       </w:r>
                     </w:p>
                     <w:p>
                       <w:pPr>
-                        <w:pStyle w:val="Body A"/>
+                        <w:pStyle w:val="Body"/>
                         <w:numPr>
                           <w:ilvl w:val="0"/>
                           <w:numId w:val="2"/>
                         </w:numPr>
-                        <w:bidi w:val="0"/>
                         <w:spacing w:line="360" w:lineRule="auto"/>
-                        <w:ind w:right="0"/>
-                        <w:jc w:val="left"/>
                         <w:rPr>
                           <w:rFonts w:ascii="Helvetica Neue" w:hAnsi="Helvetica Neue"/>
-                          <w:rtl w:val="0"/>
-                          <w:lang w:val="en-US"/>
                         </w:rPr>
                       </w:pPr>
                       <w:r>
                         <w:rPr>
                           <w:rFonts w:ascii="Helvetica Neue" w:hAnsi="Helvetica Neue"/>
                           <w:rtl w:val="0"/>
-                          <w:lang w:val="en-US"/>
                         </w:rPr>
                         <w:t>Lean UX / Agile</w:t>
                       </w:r>
                     </w:p>
                   </w:txbxContent>
                 </v:textbox>
-                <w10:wrap type="through" side="bothSides" anchorx="page"/>
+                <w10:wrap type="through" side="bothSides" anchorx="margin"/>
               </v:shape>
             </w:pict>
           </mc:Fallback>
@@ -811,10 +805,151 @@
         <mc:AlternateContent>
           <mc:Choice Requires="wps">
             <w:drawing>
-              <wp:anchor distT="0" distB="0" distL="0" distR="0" simplePos="0" relativeHeight="251659264" behindDoc="0" locked="0" layoutInCell="1" allowOverlap="1">
+              <wp:anchor distT="152400" distB="152400" distL="152400" distR="152400" simplePos="0" relativeHeight="251664384" behindDoc="0" locked="0" layoutInCell="1" allowOverlap="1">
                 <wp:simplePos x="0" y="0"/>
-                <wp:positionH relativeFrom="page">
-                  <wp:posOffset>-6349</wp:posOffset>
+                <wp:positionH relativeFrom="margin">
+                  <wp:posOffset>2030293</wp:posOffset>
+                </wp:positionH>
+                <wp:positionV relativeFrom="line">
+                  <wp:posOffset>-50800</wp:posOffset>
+                </wp:positionV>
+                <wp:extent cx="4884857" cy="403702"/>
+                <wp:effectExtent l="0" t="0" r="0" b="0"/>
+                <wp:wrapNone/>
+                <wp:docPr id="1073741827" name="officeArt object"/>
+                <wp:cNvGraphicFramePr/>
+                <a:graphic xmlns:a="http://schemas.openxmlformats.org/drawingml/2006/main">
+                  <a:graphicData uri="http://schemas.microsoft.com/office/word/2010/wordprocessingShape">
+                    <wps:wsp>
+                      <wps:cNvSpPr txBox="1"/>
+                      <wps:spPr>
+                        <a:xfrm>
+                          <a:off x="0" y="0"/>
+                          <a:ext cx="4884857" cy="403702"/>
+                        </a:xfrm>
+                        <a:prstGeom prst="rect">
+                          <a:avLst/>
+                        </a:prstGeom>
+                        <a:noFill/>
+                        <a:ln w="12700" cap="flat">
+                          <a:noFill/>
+                          <a:miter lim="400000"/>
+                        </a:ln>
+                        <a:effectLst/>
+                      </wps:spPr>
+                      <wps:txbx>
+                        <w:txbxContent>
+                          <w:p>
+                            <w:pPr>
+                              <w:pStyle w:val="Subtitle"/>
+                              <w:spacing w:line="360" w:lineRule="auto"/>
+                              <w:jc w:val="right"/>
+                            </w:pPr>
+                            <w:r>
+                              <w:rPr>
+                                <w:rFonts w:ascii="Helvetica Neue" w:hAnsi="Helvetica Neue"/>
+                                <w:sz w:val="24"/>
+                                <w:szCs w:val="24"/>
+                                <w:rtl w:val="0"/>
+                                <w:lang w:val="en-US"/>
+                              </w:rPr>
+                              <w:t xml:space="preserve">jaysylvester.com       </w:t>
+                            </w:r>
+                            <w:r>
+                              <w:rPr>
+                                <w:rFonts w:ascii="Helvetica Neue" w:hAnsi="Helvetica Neue"/>
+                                <w:sz w:val="24"/>
+                                <w:szCs w:val="24"/>
+                                <w:rtl w:val="0"/>
+                                <w:lang w:val="en-US"/>
+                              </w:rPr>
+                              <w:t xml:space="preserve">linkedin.com/in/jaysylvester       </w:t>
+                            </w:r>
+                            <w:r>
+                              <w:rPr>
+                                <w:rFonts w:ascii="Helvetica Neue" w:hAnsi="Helvetica Neue"/>
+                                <w:sz w:val="24"/>
+                                <w:szCs w:val="24"/>
+                                <w:rtl w:val="0"/>
+                              </w:rPr>
+                              <w:t xml:space="preserve">(484) 868-2184           </w:t>
+                            </w:r>
+                          </w:p>
+                        </w:txbxContent>
+                      </wps:txbx>
+                      <wps:bodyPr wrap="square" lIns="50800" tIns="50800" rIns="50800" bIns="50800" numCol="1" anchor="t">
+                        <a:noAutofit/>
+                      </wps:bodyPr>
+                    </wps:wsp>
+                  </a:graphicData>
+                </a:graphic>
+              </wp:anchor>
+            </w:drawing>
+          </mc:Choice>
+          <mc:Fallback>
+            <w:pict>
+              <v:shape id="_x0000_s1028" type="#_x0000_t202" style="visibility:visible;position:absolute;margin-left:159.9pt;margin-top:-4.0pt;width:384.6pt;height:31.8pt;z-index:251664384;mso-position-horizontal:absolute;mso-position-horizontal-relative:margin;mso-position-vertical:absolute;mso-position-vertical-relative:line;mso-wrap-distance-left:12.0pt;mso-wrap-distance-top:12.0pt;mso-wrap-distance-right:12.0pt;mso-wrap-distance-bottom:12.0pt;">
+                <v:fill on="f"/>
+                <v:stroke on="f" weight="1.0pt" dashstyle="solid" endcap="flat" miterlimit="400.0%" joinstyle="miter" linestyle="single" startarrow="none" startarrowwidth="medium" startarrowlength="medium" endarrow="none" endarrowwidth="medium" endarrowlength="medium"/>
+                <v:textbox>
+                  <w:txbxContent>
+                    <w:p>
+                      <w:pPr>
+                        <w:pStyle w:val="Subtitle"/>
+                        <w:spacing w:line="360" w:lineRule="auto"/>
+                        <w:jc w:val="right"/>
+                      </w:pPr>
+                      <w:r>
+                        <w:rPr>
+                          <w:rFonts w:ascii="Helvetica Neue" w:hAnsi="Helvetica Neue"/>
+                          <w:sz w:val="24"/>
+                          <w:szCs w:val="24"/>
+                          <w:rtl w:val="0"/>
+                          <w:lang w:val="en-US"/>
+                        </w:rPr>
+                        <w:t xml:space="preserve">jaysylvester.com       </w:t>
+                      </w:r>
+                      <w:r>
+                        <w:rPr>
+                          <w:rFonts w:ascii="Helvetica Neue" w:hAnsi="Helvetica Neue"/>
+                          <w:sz w:val="24"/>
+                          <w:szCs w:val="24"/>
+                          <w:rtl w:val="0"/>
+                          <w:lang w:val="en-US"/>
+                        </w:rPr>
+                        <w:t xml:space="preserve">linkedin.com/in/jaysylvester       </w:t>
+                      </w:r>
+                      <w:r>
+                        <w:rPr>
+                          <w:rFonts w:ascii="Helvetica Neue" w:hAnsi="Helvetica Neue"/>
+                          <w:sz w:val="24"/>
+                          <w:szCs w:val="24"/>
+                          <w:rtl w:val="0"/>
+                        </w:rPr>
+                        <w:t xml:space="preserve">(484) 868-2184           </w:t>
+                      </w:r>
+                    </w:p>
+                  </w:txbxContent>
+                </v:textbox>
+                <w10:wrap type="none" side="bothSides" anchorx="margin"/>
+              </v:shape>
+            </w:pict>
+          </mc:Fallback>
+        </mc:AlternateContent>
+      </w:r>
+      <w:r>
+        <w:rPr>
+          <w:rFonts w:ascii="Helvetica Neue" w:cs="Helvetica Neue" w:hAnsi="Helvetica Neue" w:eastAsia="Helvetica Neue"/>
+          <w:sz w:val="36"/>
+          <w:szCs w:val="36"/>
+        </w:rPr>
+        <mc:AlternateContent>
+          <mc:Choice Requires="wps">
+            <w:drawing>
+              <wp:anchor distT="152400" distB="152400" distL="152400" distR="152400" simplePos="0" relativeHeight="251659264" behindDoc="0" locked="0" layoutInCell="1" allowOverlap="1">
+                <wp:simplePos x="0" y="0"/>
+                <wp:positionH relativeFrom="margin">
+                  <wp:posOffset>-463550</wp:posOffset>
                 </wp:positionH>
                 <wp:positionV relativeFrom="line">
                   <wp:posOffset>447913</wp:posOffset>
@@ -822,7 +957,7 @@
                 <wp:extent cx="7772400" cy="2210515"/>
                 <wp:effectExtent l="0" t="0" r="0" b="0"/>
                 <wp:wrapNone/>
-                <wp:docPr id="1073741827" name="officeArt object" descr="officeArt object"/>
+                <wp:docPr id="1073741828" name="officeArt object"/>
                 <wp:cNvGraphicFramePr/>
                 <a:graphic xmlns:a="http://schemas.openxmlformats.org/drawingml/2006/main">
                   <a:graphicData uri="http://schemas.microsoft.com/office/word/2010/wordprocessingShape">
@@ -854,10 +989,10 @@
           </mc:Choice>
           <mc:Fallback>
             <w:pict>
-              <v:rect id="_x0000_s1028" style="visibility:visible;position:absolute;margin-left:-0.5pt;margin-top:35.3pt;width:612.0pt;height:174.1pt;z-index:251659264;mso-position-horizontal:absolute;mso-position-horizontal-relative:page;mso-position-vertical:absolute;mso-position-vertical-relative:line;mso-wrap-distance-left:0.0pt;mso-wrap-distance-top:0.0pt;mso-wrap-distance-right:0.0pt;mso-wrap-distance-bottom:0.0pt;">
+              <v:rect id="_x0000_s1029" style="visibility:visible;position:absolute;margin-left:-36.5pt;margin-top:35.3pt;width:612.0pt;height:174.1pt;z-index:251659264;mso-position-horizontal:absolute;mso-position-horizontal-relative:margin;mso-position-vertical:absolute;mso-position-vertical-relative:line;mso-wrap-distance-left:12.0pt;mso-wrap-distance-top:12.0pt;mso-wrap-distance-right:12.0pt;mso-wrap-distance-bottom:12.0pt;">
                 <v:fill color="#E0E2E2" opacity="100.0%" type="solid"/>
                 <v:stroke on="f" weight="1.0pt" dashstyle="solid" endcap="flat" miterlimit="400.0%" joinstyle="miter" linestyle="single" startarrow="none" startarrowwidth="medium" startarrowlength="medium" endarrow="none" endarrowwidth="medium" endarrowlength="medium"/>
-                <w10:wrap type="none" side="bothSides" anchorx="page"/>
+                <w10:wrap type="none" side="bothSides" anchorx="margin"/>
               </v:rect>
             </w:pict>
           </mc:Fallback>
@@ -872,10 +1007,10 @@
         <mc:AlternateContent>
           <mc:Choice Requires="wps">
             <w:drawing>
-              <wp:anchor distT="0" distB="0" distL="0" distR="0" simplePos="0" relativeHeight="251662336" behindDoc="0" locked="0" layoutInCell="1" allowOverlap="1">
+              <wp:anchor distT="152400" distB="152400" distL="152400" distR="152400" simplePos="0" relativeHeight="251662336" behindDoc="0" locked="0" layoutInCell="1" allowOverlap="1">
                 <wp:simplePos x="0" y="0"/>
-                <wp:positionH relativeFrom="page">
-                  <wp:posOffset>412750</wp:posOffset>
+                <wp:positionH relativeFrom="margin">
+                  <wp:posOffset>-44450</wp:posOffset>
                 </wp:positionH>
                 <wp:positionV relativeFrom="line">
                   <wp:posOffset>622718</wp:posOffset>
@@ -883,7 +1018,7 @@
                 <wp:extent cx="3175000" cy="357625"/>
                 <wp:effectExtent l="0" t="0" r="0" b="0"/>
                 <wp:wrapNone/>
-                <wp:docPr id="1073741828" name="officeArt object" descr="officeArt object"/>
+                <wp:docPr id="1073741829" name="officeArt object"/>
                 <wp:cNvGraphicFramePr/>
                 <a:graphic xmlns:a="http://schemas.openxmlformats.org/drawingml/2006/main">
                   <a:graphicData uri="http://schemas.microsoft.com/office/word/2010/wordprocessingShape">
@@ -909,6 +1044,7 @@
                           <w:p>
                             <w:pPr>
                               <w:pStyle w:val="Heading 2"/>
+                              <w:jc w:val="left"/>
                             </w:pPr>
                             <w:r>
                               <w:rPr>
@@ -918,7 +1054,17 @@
                                 <w:rtl w:val="0"/>
                                 <w:lang w:val="en-US"/>
                               </w:rPr>
-                              <w:t>Core Competencies</w:t>
+                              <w:t xml:space="preserve">Core </w:t>
+                            </w:r>
+                            <w:r>
+                              <w:rPr>
+                                <w:rFonts w:ascii="Helvetica Neue Medium" w:hAnsi="Helvetica Neue Medium"/>
+                                <w:sz w:val="32"/>
+                                <w:szCs w:val="32"/>
+                                <w:rtl w:val="0"/>
+                                <w:lang w:val="en-US"/>
+                              </w:rPr>
+                              <w:t>Competencies</w:t>
                             </w:r>
                           </w:p>
                         </w:txbxContent>
@@ -934,7 +1080,7 @@
           </mc:Choice>
           <mc:Fallback>
             <w:pict>
-              <v:shape id="_x0000_s1029" type="#_x0000_t202" style="visibility:visible;position:absolute;margin-left:32.5pt;margin-top:49.0pt;width:250.0pt;height:28.2pt;z-index:251662336;mso-position-horizontal:absolute;mso-position-horizontal-relative:page;mso-position-vertical:absolute;mso-position-vertical-relative:line;mso-wrap-distance-left:0.0pt;mso-wrap-distance-top:0.0pt;mso-wrap-distance-right:0.0pt;mso-wrap-distance-bottom:0.0pt;">
+              <v:shape id="_x0000_s1030" type="#_x0000_t202" style="visibility:visible;position:absolute;margin-left:-3.5pt;margin-top:49.0pt;width:250.0pt;height:28.2pt;z-index:251662336;mso-position-horizontal:absolute;mso-position-horizontal-relative:margin;mso-position-vertical:absolute;mso-position-vertical-relative:line;mso-wrap-distance-left:12.0pt;mso-wrap-distance-top:12.0pt;mso-wrap-distance-right:12.0pt;mso-wrap-distance-bottom:12.0pt;">
                 <v:fill on="f"/>
                 <v:stroke on="f" weight="1.0pt" dashstyle="solid" endcap="flat" miterlimit="400.0%" joinstyle="miter" linestyle="single" startarrow="none" startarrowwidth="medium" startarrowlength="medium" endarrow="none" endarrowwidth="medium" endarrowlength="medium"/>
                 <v:textbox>
@@ -942,6 +1088,7 @@
                     <w:p>
                       <w:pPr>
                         <w:pStyle w:val="Heading 2"/>
+                        <w:jc w:val="left"/>
                       </w:pPr>
                       <w:r>
                         <w:rPr>
@@ -951,12 +1098,22 @@
                           <w:rtl w:val="0"/>
                           <w:lang w:val="en-US"/>
                         </w:rPr>
-                        <w:t>Core Competencies</w:t>
+                        <w:t xml:space="preserve">Core </w:t>
+                      </w:r>
+                      <w:r>
+                        <w:rPr>
+                          <w:rFonts w:ascii="Helvetica Neue Medium" w:hAnsi="Helvetica Neue Medium"/>
+                          <w:sz w:val="32"/>
+                          <w:szCs w:val="32"/>
+                          <w:rtl w:val="0"/>
+                          <w:lang w:val="en-US"/>
+                        </w:rPr>
+                        <w:t>Competencies</w:t>
                       </w:r>
                     </w:p>
                   </w:txbxContent>
                 </v:textbox>
-                <w10:wrap type="none" side="bothSides" anchorx="page"/>
+                <w10:wrap type="none" side="bothSides" anchorx="margin"/>
               </v:shape>
             </w:pict>
           </mc:Fallback>
@@ -971,10 +1128,10 @@
         <mc:AlternateContent>
           <mc:Choice Requires="wps">
             <w:drawing>
-              <wp:anchor distT="0" distB="0" distL="0" distR="0" simplePos="0" relativeHeight="251663360" behindDoc="0" locked="0" layoutInCell="1" allowOverlap="1">
+              <wp:anchor distT="152400" distB="152400" distL="152400" distR="152400" simplePos="0" relativeHeight="251663360" behindDoc="0" locked="0" layoutInCell="1" allowOverlap="1">
                 <wp:simplePos x="0" y="0"/>
-                <wp:positionH relativeFrom="page">
-                  <wp:posOffset>5626100</wp:posOffset>
+                <wp:positionH relativeFrom="margin">
+                  <wp:posOffset>5168900</wp:posOffset>
                 </wp:positionH>
                 <wp:positionV relativeFrom="line">
                   <wp:posOffset>622718</wp:posOffset>
@@ -982,7 +1139,7 @@
                 <wp:extent cx="1682750" cy="357625"/>
                 <wp:effectExtent l="0" t="0" r="0" b="0"/>
                 <wp:wrapNone/>
-                <wp:docPr id="1073741829" name="officeArt object" descr="officeArt object"/>
+                <wp:docPr id="1073741830" name="officeArt object"/>
                 <wp:cNvGraphicFramePr/>
                 <a:graphic xmlns:a="http://schemas.openxmlformats.org/drawingml/2006/main">
                   <a:graphicData uri="http://schemas.microsoft.com/office/word/2010/wordprocessingShape">
@@ -1008,6 +1165,7 @@
                           <w:p>
                             <w:pPr>
                               <w:pStyle w:val="Heading 2"/>
+                              <w:jc w:val="left"/>
                             </w:pPr>
                             <w:r>
                               <w:rPr>
@@ -1033,7 +1191,7 @@
           </mc:Choice>
           <mc:Fallback>
             <w:pict>
-              <v:shape id="_x0000_s1030" type="#_x0000_t202" style="visibility:visible;position:absolute;margin-left:443.0pt;margin-top:49.0pt;width:132.5pt;height:28.2pt;z-index:251663360;mso-position-horizontal:absolute;mso-position-horizontal-relative:page;mso-position-vertical:absolute;mso-position-vertical-relative:line;mso-wrap-distance-left:0.0pt;mso-wrap-distance-top:0.0pt;mso-wrap-distance-right:0.0pt;mso-wrap-distance-bottom:0.0pt;">
+              <v:shape id="_x0000_s1031" type="#_x0000_t202" style="visibility:visible;position:absolute;margin-left:407.0pt;margin-top:49.0pt;width:132.5pt;height:28.2pt;z-index:251663360;mso-position-horizontal:absolute;mso-position-horizontal-relative:margin;mso-position-vertical:absolute;mso-position-vertical-relative:line;mso-wrap-distance-left:12.0pt;mso-wrap-distance-top:12.0pt;mso-wrap-distance-right:12.0pt;mso-wrap-distance-bottom:12.0pt;">
                 <v:fill on="f"/>
                 <v:stroke on="f" weight="1.0pt" dashstyle="solid" endcap="flat" miterlimit="400.0%" joinstyle="miter" linestyle="single" startarrow="none" startarrowwidth="medium" startarrowlength="medium" endarrow="none" endarrowwidth="medium" endarrowlength="medium"/>
                 <v:textbox>
@@ -1041,6 +1199,7 @@
                     <w:p>
                       <w:pPr>
                         <w:pStyle w:val="Heading 2"/>
+                        <w:jc w:val="left"/>
                       </w:pPr>
                       <w:r>
                         <w:rPr>
@@ -1055,109 +1214,6 @@
                     </w:p>
                   </w:txbxContent>
                 </v:textbox>
-                <w10:wrap type="none" side="bothSides" anchorx="page"/>
-              </v:shape>
-            </w:pict>
-          </mc:Fallback>
-        </mc:AlternateContent>
-      </w:r>
-      <w:r>
-        <w:rPr>
-          <w:rFonts w:ascii="Helvetica Neue" w:cs="Helvetica Neue" w:hAnsi="Helvetica Neue" w:eastAsia="Helvetica Neue"/>
-          <w:sz w:val="36"/>
-          <w:szCs w:val="36"/>
-        </w:rPr>
-        <mc:AlternateContent>
-          <mc:Choice Requires="wps">
-            <w:drawing>
-              <wp:anchor distT="0" distB="0" distL="0" distR="0" simplePos="0" relativeHeight="251664384" behindDoc="0" locked="0" layoutInCell="1" allowOverlap="1">
-                <wp:simplePos x="0" y="0"/>
-                <wp:positionH relativeFrom="margin">
-                  <wp:posOffset>2082441</wp:posOffset>
-                </wp:positionH>
-                <wp:positionV relativeFrom="line">
-                  <wp:posOffset>81279</wp:posOffset>
-                </wp:positionV>
-                <wp:extent cx="4884858" cy="289918"/>
-                <wp:effectExtent l="0" t="0" r="0" b="0"/>
-                <wp:wrapNone/>
-                <wp:docPr id="1073741830" name="officeArt object" descr="officeArt object"/>
-                <wp:cNvGraphicFramePr/>
-                <a:graphic xmlns:a="http://schemas.openxmlformats.org/drawingml/2006/main">
-                  <a:graphicData uri="http://schemas.microsoft.com/office/word/2010/wordprocessingShape">
-                    <wps:wsp>
-                      <wps:cNvSpPr txBox="1"/>
-                      <wps:spPr>
-                        <a:xfrm>
-                          <a:off x="0" y="0"/>
-                          <a:ext cx="4884858" cy="289918"/>
-                        </a:xfrm>
-                        <a:prstGeom prst="rect">
-                          <a:avLst/>
-                        </a:prstGeom>
-                        <a:noFill/>
-                        <a:ln w="12700" cap="flat">
-                          <a:noFill/>
-                          <a:miter lim="400000"/>
-                        </a:ln>
-                        <a:effectLst/>
-                      </wps:spPr>
-                      <wps:txbx>
-                        <w:txbxContent>
-                          <w:p>
-                            <w:pPr>
-                              <w:pStyle w:val="Subtitle"/>
-                              <w:spacing w:line="360" w:lineRule="auto"/>
-                              <w:jc w:val="right"/>
-                            </w:pPr>
-                            <w:r>
-                              <w:rPr>
-                                <w:rFonts w:ascii="Helvetica Neue" w:hAnsi="Helvetica Neue"/>
-                                <w:sz w:val="24"/>
-                                <w:szCs w:val="24"/>
-                                <w:rtl w:val="0"/>
-                                <w:lang w:val="en-US"/>
-                              </w:rPr>
-                              <w:t xml:space="preserve">jaysylvester.com       linkedin.com/in/jaysylvester       (484) 868-2184           </w:t>
-                            </w:r>
-                          </w:p>
-                        </w:txbxContent>
-                      </wps:txbx>
-                      <wps:bodyPr wrap="square" lIns="50800" tIns="50800" rIns="50800" bIns="50800" numCol="1" anchor="t">
-                        <a:noAutofit/>
-                      </wps:bodyPr>
-                    </wps:wsp>
-                  </a:graphicData>
-                </a:graphic>
-              </wp:anchor>
-            </w:drawing>
-          </mc:Choice>
-          <mc:Fallback>
-            <w:pict>
-              <v:shape id="_x0000_s1031" type="#_x0000_t202" style="visibility:visible;position:absolute;margin-left:164.0pt;margin-top:6.4pt;width:384.6pt;height:22.8pt;z-index:251664384;mso-position-horizontal:absolute;mso-position-horizontal-relative:margin;mso-position-vertical:absolute;mso-position-vertical-relative:line;mso-wrap-distance-left:0.0pt;mso-wrap-distance-top:0.0pt;mso-wrap-distance-right:0.0pt;mso-wrap-distance-bottom:0.0pt;">
-                <v:fill on="f"/>
-                <v:stroke on="f" weight="1.0pt" dashstyle="solid" endcap="flat" miterlimit="400.0%" joinstyle="miter" linestyle="single" startarrow="none" startarrowwidth="medium" startarrowlength="medium" endarrow="none" endarrowwidth="medium" endarrowlength="medium"/>
-                <v:textbox>
-                  <w:txbxContent>
-                    <w:p>
-                      <w:pPr>
-                        <w:pStyle w:val="Subtitle"/>
-                        <w:spacing w:line="360" w:lineRule="auto"/>
-                        <w:jc w:val="right"/>
-                      </w:pPr>
-                      <w:r>
-                        <w:rPr>
-                          <w:rFonts w:ascii="Helvetica Neue" w:hAnsi="Helvetica Neue"/>
-                          <w:sz w:val="24"/>
-                          <w:szCs w:val="24"/>
-                          <w:rtl w:val="0"/>
-                          <w:lang w:val="en-US"/>
-                        </w:rPr>
-                        <w:t xml:space="preserve">jaysylvester.com       linkedin.com/in/jaysylvester       (484) 868-2184           </w:t>
-                      </w:r>
-                    </w:p>
-                  </w:txbxContent>
-                </v:textbox>
                 <w10:wrap type="none" side="bothSides" anchorx="margin"/>
               </v:shape>
             </w:pict>
@@ -1185,7 +1241,7 @@
           <w:rtl w:val="0"/>
           <w:lang w:val="en-US"/>
         </w:rPr>
-        <w:t>UX Lead</w:t>
+        <w:t>UX Manager</w:t>
       </w:r>
       <w:r>
         <w:rPr>
@@ -1196,33 +1252,43 @@
           <w:rtl w:val="0"/>
           <w:lang w:val="en-US"/>
         </w:rPr>
-        <w:t xml:space="preserve"> at Vidyo</w:t>
+        <w:t xml:space="preserve"> at Linode</w:t>
       </w:r>
       <w:r>
         <w:rPr>
           <w:rFonts w:ascii="Helvetica Neue Light" w:hAnsi="Helvetica Neue Light" w:hint="default"/>
+          <w:outline w:val="0"/>
           <w:color w:val="7f7f7f"/>
           <w:spacing w:val="0"/>
           <w:sz w:val="32"/>
           <w:szCs w:val="32"/>
-          <w:u w:color="7f7f7f"/>
-          <w:rtl w:val="0"/>
-          <w:lang w:val="en-US"/>
+          <w:rtl w:val="0"/>
+          <w:lang w:val="en-US"/>
+          <w14:textFill>
+            <w14:solidFill>
+              <w14:srgbClr w14:val="7F7F7F"/>
+            </w14:solidFill>
+          </w14:textFill>
         </w:rPr>
         <w:t xml:space="preserve"> – </w:t>
       </w:r>
       <w:r>
         <w:rPr>
           <w:rFonts w:ascii="Helvetica Neue Light" w:hAnsi="Helvetica Neue Light"/>
+          <w:outline w:val="0"/>
           <w:color w:val="7f7f7f"/>
           <w:spacing w:val="0"/>
           <w:sz w:val="32"/>
           <w:szCs w:val="32"/>
-          <w:u w:color="7f7f7f"/>
-          <w:rtl w:val="0"/>
-          <w:lang w:val="en-US"/>
-        </w:rPr>
-        <w:t>2015 to 2018</w:t>
+          <w:rtl w:val="0"/>
+          <w:lang w:val="en-US"/>
+          <w14:textFill>
+            <w14:solidFill>
+              <w14:srgbClr w14:val="7F7F7F"/>
+            </w14:solidFill>
+          </w14:textFill>
+        </w:rPr>
+        <w:t>2019</w:t>
       </w:r>
     </w:p>
     <w:p>
@@ -1235,21 +1301,7 @@
           <w:rtl w:val="0"/>
           <w:lang w:val="en-US"/>
         </w:rPr>
-        <w:t>Vidyo welcomed me to their growing UX team in order to build an internal design practice and help transform the company into a customer-focused organization. I defined the process for user experience research and design and managed the UX designers responsible for the company</w:t>
-      </w:r>
-      <w:r>
-        <w:rPr>
-          <w:rtl w:val="0"/>
-          <w:lang w:val="en-US"/>
-        </w:rPr>
-        <w:t>’</w:t>
-      </w:r>
-      <w:r>
-        <w:rPr>
-          <w:rtl w:val="0"/>
-          <w:lang w:val="en-US"/>
-        </w:rPr>
-        <w:t>s flagship video conferencing systems, including desktop, mobile, and conference room applications.</w:t>
+        <w:t>I lead the UX team at Linode, an innovative cloud hosting provider. Most of our work centers around the Cloud Manager, which is a browser-based tool for managing servers hosted on the Linode platform. In addition to driving interface design for new products such as cloud-based firewalls and managed servers, I also implemented the first usability tests to be conducted at Linode.</w:t>
       </w:r>
     </w:p>
     <w:p>
@@ -1272,7 +1324,7 @@
           <w:rtl w:val="0"/>
           <w:lang w:val="en-US"/>
         </w:rPr>
-        <w:t>Creative Director</w:t>
+        <w:t>UX Lead</w:t>
       </w:r>
       <w:r>
         <w:rPr>
@@ -1283,33 +1335,43 @@
           <w:rtl w:val="0"/>
           <w:lang w:val="en-US"/>
         </w:rPr>
-        <w:t xml:space="preserve"> at Fitly</w:t>
+        <w:t xml:space="preserve"> at Vidyo</w:t>
       </w:r>
       <w:r>
         <w:rPr>
           <w:rFonts w:ascii="Helvetica Neue Light" w:hAnsi="Helvetica Neue Light" w:hint="default"/>
+          <w:outline w:val="0"/>
           <w:color w:val="7f7f7f"/>
           <w:spacing w:val="0"/>
           <w:sz w:val="32"/>
           <w:szCs w:val="32"/>
-          <w:u w:color="7f7f7f"/>
-          <w:rtl w:val="0"/>
-          <w:lang w:val="en-US"/>
+          <w:rtl w:val="0"/>
+          <w:lang w:val="en-US"/>
+          <w14:textFill>
+            <w14:solidFill>
+              <w14:srgbClr w14:val="7F7F7F"/>
+            </w14:solidFill>
+          </w14:textFill>
         </w:rPr>
         <w:t xml:space="preserve"> – </w:t>
       </w:r>
       <w:r>
         <w:rPr>
           <w:rFonts w:ascii="Helvetica Neue Light" w:hAnsi="Helvetica Neue Light"/>
+          <w:outline w:val="0"/>
           <w:color w:val="7f7f7f"/>
           <w:spacing w:val="0"/>
           <w:sz w:val="32"/>
           <w:szCs w:val="32"/>
-          <w:u w:color="7f7f7f"/>
-          <w:rtl w:val="0"/>
-          <w:lang w:val="en-US"/>
-        </w:rPr>
-        <w:t>2014</w:t>
+          <w:rtl w:val="0"/>
+          <w:lang w:val="en-US"/>
+          <w14:textFill>
+            <w14:solidFill>
+              <w14:srgbClr w14:val="7F7F7F"/>
+            </w14:solidFill>
+          </w14:textFill>
+        </w:rPr>
+        <w:t>2015 to 2018</w:t>
       </w:r>
     </w:p>
     <w:p>
@@ -1322,7 +1384,20 @@
           <w:rtl w:val="0"/>
           <w:lang w:val="en-US"/>
         </w:rPr>
-        <w:t>I led the responsive redesign of a startup incubator product under a tight deadline, implementing a rapid mobile first design process that started with mobile wireframes and then went straight to coding and designing on the fly in the browser. We followed up with design comps for phase two, improving the visual design and proposing feature enhancements.</w:t>
+        <w:t>Vidyo welcomed me to their growing UX team in order to build an internal design practice and help transform the company into a customer-focused organization. I defined the process for user experience research and design and managed the UX designers responsible for the company</w:t>
+      </w:r>
+      <w:r>
+        <w:rPr>
+          <w:rtl w:val="0"/>
+        </w:rPr>
+        <w:t>’</w:t>
+      </w:r>
+      <w:r>
+        <w:rPr>
+          <w:rtl w:val="0"/>
+          <w:lang w:val="en-US"/>
+        </w:rPr>
+        <w:t>s flagship video conferencing systems, including desktop, mobile, and conference room applications.</w:t>
       </w:r>
     </w:p>
     <w:p>
@@ -1345,7 +1420,7 @@
           <w:rtl w:val="0"/>
           <w:lang w:val="en-US"/>
         </w:rPr>
-        <w:t>UX Lead</w:t>
+        <w:t>Creative Director</w:t>
       </w:r>
       <w:r>
         <w:rPr>
@@ -1356,33 +1431,43 @@
           <w:rtl w:val="0"/>
           <w:lang w:val="en-US"/>
         </w:rPr>
-        <w:t xml:space="preserve"> at hibu / Znode</w:t>
+        <w:t xml:space="preserve"> at Fitly</w:t>
       </w:r>
       <w:r>
         <w:rPr>
           <w:rFonts w:ascii="Helvetica Neue Light" w:hAnsi="Helvetica Neue Light" w:hint="default"/>
+          <w:outline w:val="0"/>
           <w:color w:val="7f7f7f"/>
           <w:spacing w:val="0"/>
           <w:sz w:val="32"/>
           <w:szCs w:val="32"/>
-          <w:u w:color="7f7f7f"/>
-          <w:rtl w:val="0"/>
-          <w:lang w:val="en-US"/>
+          <w:rtl w:val="0"/>
+          <w:lang w:val="en-US"/>
+          <w14:textFill>
+            <w14:solidFill>
+              <w14:srgbClr w14:val="7F7F7F"/>
+            </w14:solidFill>
+          </w14:textFill>
         </w:rPr>
         <w:t xml:space="preserve"> – </w:t>
       </w:r>
       <w:r>
         <w:rPr>
           <w:rFonts w:ascii="Helvetica Neue Light" w:hAnsi="Helvetica Neue Light"/>
+          <w:outline w:val="0"/>
           <w:color w:val="7f7f7f"/>
           <w:spacing w:val="0"/>
           <w:sz w:val="32"/>
           <w:szCs w:val="32"/>
-          <w:u w:color="7f7f7f"/>
-          <w:rtl w:val="0"/>
-          <w:lang w:val="en-US"/>
-        </w:rPr>
-        <w:t>2012 to 2013</w:t>
+          <w:rtl w:val="0"/>
+          <w:lang w:val="en-US"/>
+          <w14:textFill>
+            <w14:solidFill>
+              <w14:srgbClr w14:val="7F7F7F"/>
+            </w14:solidFill>
+          </w14:textFill>
+        </w:rPr>
+        <w:t>2014</w:t>
       </w:r>
     </w:p>
     <w:p>
@@ -1395,7 +1480,68 @@
           <w:rtl w:val="0"/>
           <w:lang w:val="en-US"/>
         </w:rPr>
-        <w:t>While managing a blended UI team consisting of UX designers and front end developers, I promoted a user-centered design philosophy across the organization that established the needs of the customer as the primary consideration in all feature development. We produced wireframes, prototypes, and final production code for hibu web properties.</w:t>
+        <w:t>I led the responsive redesign of</w:t>
+      </w:r>
+      <w:r>
+        <w:rPr>
+          <w:rtl w:val="0"/>
+        </w:rPr>
+        <w:t xml:space="preserve"> </w:t>
+      </w:r>
+      <w:r>
+        <w:rPr>
+          <w:rtl w:val="0"/>
+          <w:lang w:val="en-US"/>
+        </w:rPr>
+        <w:t>a startup</w:t>
+      </w:r>
+      <w:r>
+        <w:rPr>
+          <w:rtl w:val="0"/>
+          <w:lang w:val="en-US"/>
+        </w:rPr>
+        <w:t xml:space="preserve"> incubator product under a tight deadline, </w:t>
+      </w:r>
+      <w:r>
+        <w:rPr>
+          <w:rtl w:val="0"/>
+          <w:lang w:val="en-US"/>
+        </w:rPr>
+        <w:t>implementing</w:t>
+      </w:r>
+      <w:r>
+        <w:rPr>
+          <w:rtl w:val="0"/>
+          <w:lang w:val="en-US"/>
+        </w:rPr>
+        <w:t xml:space="preserve"> a rapid mobile first design process that started with mobile wireframes and then went straight to coding and designing on the fly in the browser. </w:t>
+      </w:r>
+      <w:r>
+        <w:rPr>
+          <w:rtl w:val="0"/>
+          <w:lang w:val="en-US"/>
+        </w:rPr>
+        <w:t>We</w:t>
+      </w:r>
+      <w:r>
+        <w:rPr>
+          <w:rtl w:val="0"/>
+        </w:rPr>
+        <w:t xml:space="preserve"> </w:t>
+      </w:r>
+      <w:r>
+        <w:rPr>
+          <w:rtl w:val="0"/>
+          <w:lang w:val="en-US"/>
+        </w:rPr>
+        <w:t>followed up with</w:t>
+      </w:r>
+      <w:r>
+        <w:rPr>
+          <w:rtl w:val="0"/>
+          <w:lang w:val="en-US"/>
+        </w:rPr>
+        <w:t xml:space="preserve"> design comps for phase two, improving the visual design and proposing feature enhancements.</w:t>
       </w:r>
     </w:p>
     <w:p>
@@ -1418,7 +1564,7 @@
           <w:rtl w:val="0"/>
           <w:lang w:val="en-US"/>
         </w:rPr>
-        <w:t>Manager of UI Development</w:t>
+        <w:t>UX Lead</w:t>
       </w:r>
       <w:r>
         <w:rPr>
@@ -1429,31 +1575,138 @@
           <w:rtl w:val="0"/>
           <w:lang w:val="en-US"/>
         </w:rPr>
-        <w:t xml:space="preserve"> at Abercrombie &amp; Fitch</w:t>
+        <w:t xml:space="preserve"> at hibu / Znode</w:t>
       </w:r>
       <w:r>
         <w:rPr>
           <w:rFonts w:ascii="Helvetica Neue Light" w:hAnsi="Helvetica Neue Light" w:hint="default"/>
+          <w:outline w:val="0"/>
           <w:color w:val="7f7f7f"/>
           <w:spacing w:val="0"/>
           <w:sz w:val="32"/>
           <w:szCs w:val="32"/>
-          <w:u w:color="7f7f7f"/>
-          <w:rtl w:val="0"/>
-          <w:lang w:val="en-US"/>
+          <w:rtl w:val="0"/>
+          <w:lang w:val="en-US"/>
+          <w14:textFill>
+            <w14:solidFill>
+              <w14:srgbClr w14:val="7F7F7F"/>
+            </w14:solidFill>
+          </w14:textFill>
         </w:rPr>
         <w:t xml:space="preserve"> – </w:t>
       </w:r>
       <w:r>
         <w:rPr>
           <w:rFonts w:ascii="Helvetica Neue Light" w:hAnsi="Helvetica Neue Light"/>
+          <w:outline w:val="0"/>
           <w:color w:val="7f7f7f"/>
           <w:spacing w:val="0"/>
           <w:sz w:val="32"/>
           <w:szCs w:val="32"/>
-          <w:u w:color="7f7f7f"/>
-          <w:rtl w:val="0"/>
-          <w:lang w:val="en-US"/>
+          <w:rtl w:val="0"/>
+          <w:lang w:val="en-US"/>
+          <w14:textFill>
+            <w14:solidFill>
+              <w14:srgbClr w14:val="7F7F7F"/>
+            </w14:solidFill>
+          </w14:textFill>
+        </w:rPr>
+        <w:t>2012 to 2013</w:t>
+      </w:r>
+    </w:p>
+    <w:p>
+      <w:pPr>
+        <w:pStyle w:val="Default"/>
+        <w:spacing w:after="560"/>
+      </w:pPr>
+      <w:r>
+        <w:rPr>
+          <w:rtl w:val="0"/>
+          <w:lang w:val="en-US"/>
+        </w:rPr>
+        <w:t xml:space="preserve">While managing a blended UI team consisting of UX designers and front end developers, I promoted a user-centered design philosophy across the organization that established the needs of the customer as the primary consideration in all feature development. We produced wireframes, prototypes, and final production code for </w:t>
+      </w:r>
+      <w:r>
+        <w:rPr>
+          <w:rtl w:val="0"/>
+          <w:lang w:val="en-US"/>
+        </w:rPr>
+        <w:t>hibu</w:t>
+      </w:r>
+      <w:r>
+        <w:rPr>
+          <w:rtl w:val="0"/>
+          <w:lang w:val="en-US"/>
+        </w:rPr>
+        <w:t xml:space="preserve"> web properties.</w:t>
+      </w:r>
+    </w:p>
+    <w:p>
+      <w:pPr>
+        <w:pStyle w:val="Default"/>
+        <w:spacing w:after="120"/>
+        <w:rPr>
+          <w:rFonts w:ascii="Helvetica Neue Light" w:cs="Helvetica Neue Light" w:hAnsi="Helvetica Neue Light" w:eastAsia="Helvetica Neue Light"/>
+          <w:spacing w:val="0"/>
+          <w:sz w:val="32"/>
+          <w:szCs w:val="32"/>
+        </w:rPr>
+      </w:pPr>
+      <w:r>
+        <w:rPr>
+          <w:rFonts w:ascii="Helvetica Neue Medium" w:hAnsi="Helvetica Neue Medium"/>
+          <w:spacing w:val="0"/>
+          <w:sz w:val="32"/>
+          <w:szCs w:val="32"/>
+          <w:rtl w:val="0"/>
+          <w:lang w:val="en-US"/>
+        </w:rPr>
+        <w:t>Manager of UI Development</w:t>
+      </w:r>
+      <w:r>
+        <w:rPr>
+          <w:rFonts w:ascii="Helvetica Neue Light" w:hAnsi="Helvetica Neue Light"/>
+          <w:spacing w:val="0"/>
+          <w:sz w:val="32"/>
+          <w:szCs w:val="32"/>
+          <w:rtl w:val="0"/>
+          <w:lang w:val="en-US"/>
+        </w:rPr>
+        <w:t xml:space="preserve"> at Abercrombie &amp; Fitch</w:t>
+      </w:r>
+      <w:r>
+        <w:rPr>
+          <w:rFonts w:ascii="Helvetica Neue Light" w:hAnsi="Helvetica Neue Light" w:hint="default"/>
+          <w:outline w:val="0"/>
+          <w:color w:val="7f7f7f"/>
+          <w:spacing w:val="0"/>
+          <w:sz w:val="32"/>
+          <w:szCs w:val="32"/>
+          <w:rtl w:val="0"/>
+          <w:lang w:val="en-US"/>
+          <w14:textFill>
+            <w14:solidFill>
+              <w14:srgbClr w14:val="7F7F7F"/>
+            </w14:solidFill>
+          </w14:textFill>
+        </w:rPr>
+        <w:t xml:space="preserve"> – </w:t>
+      </w:r>
+      <w:r>
+        <w:rPr>
+          <w:rFonts w:ascii="Helvetica Neue Light" w:hAnsi="Helvetica Neue Light"/>
+          <w:outline w:val="0"/>
+          <w:color w:val="7f7f7f"/>
+          <w:spacing w:val="0"/>
+          <w:sz w:val="32"/>
+          <w:szCs w:val="32"/>
+          <w:rtl w:val="0"/>
+          <w:lang w:val="en-US"/>
+          <w14:textFill>
+            <w14:solidFill>
+              <w14:srgbClr w14:val="7F7F7F"/>
+            </w14:solidFill>
+          </w14:textFill>
         </w:rPr>
         <w:t>2010 to 2012</w:t>
       </w:r>
@@ -1507,26 +1760,36 @@
       <w:r>
         <w:rPr>
           <w:rFonts w:ascii="Helvetica Neue Light" w:hAnsi="Helvetica Neue Light" w:hint="default"/>
+          <w:outline w:val="0"/>
           <w:color w:val="7f7f7f"/>
           <w:spacing w:val="0"/>
           <w:sz w:val="32"/>
           <w:szCs w:val="32"/>
-          <w:u w:color="7f7f7f"/>
-          <w:rtl w:val="0"/>
-          <w:lang w:val="en-US"/>
+          <w:rtl w:val="0"/>
+          <w:lang w:val="en-US"/>
+          <w14:textFill>
+            <w14:solidFill>
+              <w14:srgbClr w14:val="7F7F7F"/>
+            </w14:solidFill>
+          </w14:textFill>
         </w:rPr>
         <w:t xml:space="preserve"> – </w:t>
       </w:r>
       <w:r>
         <w:rPr>
           <w:rFonts w:ascii="Helvetica Neue Light" w:hAnsi="Helvetica Neue Light"/>
+          <w:outline w:val="0"/>
           <w:color w:val="7f7f7f"/>
           <w:spacing w:val="0"/>
           <w:sz w:val="32"/>
           <w:szCs w:val="32"/>
-          <w:u w:color="7f7f7f"/>
-          <w:rtl w:val="0"/>
-          <w:lang w:val="en-US"/>
+          <w:rtl w:val="0"/>
+          <w:lang w:val="en-US"/>
+          <w14:textFill>
+            <w14:solidFill>
+              <w14:srgbClr w14:val="7F7F7F"/>
+            </w14:solidFill>
+          </w14:textFill>
         </w:rPr>
         <w:t>2009 to 2010</w:t>
       </w:r>
@@ -1602,26 +1865,36 @@
       <w:r>
         <w:rPr>
           <w:rFonts w:ascii="Helvetica Neue Light" w:hAnsi="Helvetica Neue Light" w:hint="default"/>
+          <w:outline w:val="0"/>
           <w:color w:val="7f7f7f"/>
           <w:spacing w:val="0"/>
           <w:sz w:val="32"/>
           <w:szCs w:val="32"/>
-          <w:u w:color="7f7f7f"/>
-          <w:rtl w:val="0"/>
-          <w:lang w:val="en-US"/>
+          <w:rtl w:val="0"/>
+          <w:lang w:val="en-US"/>
+          <w14:textFill>
+            <w14:solidFill>
+              <w14:srgbClr w14:val="7F7F7F"/>
+            </w14:solidFill>
+          </w14:textFill>
         </w:rPr>
         <w:t xml:space="preserve"> – </w:t>
       </w:r>
       <w:r>
         <w:rPr>
           <w:rFonts w:ascii="Helvetica Neue Light" w:hAnsi="Helvetica Neue Light"/>
+          <w:outline w:val="0"/>
           <w:color w:val="7f7f7f"/>
           <w:spacing w:val="0"/>
           <w:sz w:val="32"/>
           <w:szCs w:val="32"/>
-          <w:u w:color="7f7f7f"/>
-          <w:rtl w:val="0"/>
-          <w:lang w:val="en-US"/>
+          <w:rtl w:val="0"/>
+          <w:lang w:val="en-US"/>
+          <w14:textFill>
+            <w14:solidFill>
+              <w14:srgbClr w14:val="7F7F7F"/>
+            </w14:solidFill>
+          </w14:textFill>
         </w:rPr>
         <w:t>2006 to 2008</w:t>
       </w:r>
@@ -1636,7 +1909,21 @@
           <w:rtl w:val="0"/>
           <w:lang w:val="en-US"/>
         </w:rPr>
-        <w:t>I managed the small but highly productive team responsible for all client web site programming, while also assuming responsibility for IA/UX artifacts including sitemaps, taxonomies, flowcharts, wireframes, and HTML prototypes. As SEO Manager, I authored detailed web site SEO recommendations based on extensive reviews of site content and analytics.</w:t>
+        <w:t>I managed the small</w:t>
+      </w:r>
+      <w:r>
+        <w:rPr>
+          <w:rtl w:val="0"/>
+          <w:lang w:val="en-US"/>
+        </w:rPr>
+        <w:t xml:space="preserve"> but highly productive</w:t>
+      </w:r>
+      <w:r>
+        <w:rPr>
+          <w:rtl w:val="0"/>
+          <w:lang w:val="en-US"/>
+        </w:rPr>
+        <w:t xml:space="preserve"> team responsible for all client web site programming, while also assuming responsibility for IA/UX artifacts including sitemaps, taxonomies, flowcharts, wireframes, and HTML prototypes. As SEO Manager, I authored detailed web site SEO recommendations based on extensive reviews of site content and analytics.</w:t>
       </w:r>
     </w:p>
     <w:p>
@@ -1680,12 +1967,17 @@
           <w:rFonts w:ascii="Helvetica Neue Light" w:hAnsi="Helvetica Neue Light" w:hint="default"/>
           <w:b w:val="0"/>
           <w:bCs w:val="0"/>
+          <w:outline w:val="0"/>
           <w:color w:val="7f7f7f"/>
           <w:sz w:val="32"/>
           <w:szCs w:val="32"/>
-          <w:u w:color="7f7f7f"/>
-          <w:rtl w:val="0"/>
-          <w:lang w:val="en-US"/>
+          <w:rtl w:val="0"/>
+          <w:lang w:val="en-US"/>
+          <w14:textFill>
+            <w14:solidFill>
+              <w14:srgbClr w14:val="7F7F7F"/>
+            </w14:solidFill>
+          </w14:textFill>
         </w:rPr>
         <w:t xml:space="preserve"> – </w:t>
       </w:r>
@@ -1694,12 +1986,17 @@
           <w:rFonts w:ascii="Helvetica Neue Light" w:hAnsi="Helvetica Neue Light"/>
           <w:b w:val="0"/>
           <w:bCs w:val="0"/>
+          <w:outline w:val="0"/>
           <w:color w:val="7f7f7f"/>
           <w:sz w:val="32"/>
           <w:szCs w:val="32"/>
-          <w:u w:color="7f7f7f"/>
-          <w:rtl w:val="0"/>
-          <w:lang w:val="en-US"/>
+          <w:rtl w:val="0"/>
+          <w:lang w:val="en-US"/>
+          <w14:textFill>
+            <w14:solidFill>
+              <w14:srgbClr w14:val="7F7F7F"/>
+            </w14:solidFill>
+          </w14:textFill>
         </w:rPr>
         <w:t>2004 to 2006</w:t>
       </w:r>
@@ -1758,12 +2055,17 @@
           <w:rFonts w:ascii="Helvetica Neue Light" w:hAnsi="Helvetica Neue Light" w:hint="default"/>
           <w:b w:val="0"/>
           <w:bCs w:val="0"/>
+          <w:outline w:val="0"/>
           <w:color w:val="7f7f7f"/>
           <w:sz w:val="32"/>
           <w:szCs w:val="32"/>
-          <w:u w:color="7f7f7f"/>
-          <w:rtl w:val="0"/>
-          <w:lang w:val="en-US"/>
+          <w:rtl w:val="0"/>
+          <w:lang w:val="en-US"/>
+          <w14:textFill>
+            <w14:solidFill>
+              <w14:srgbClr w14:val="7F7F7F"/>
+            </w14:solidFill>
+          </w14:textFill>
         </w:rPr>
         <w:t xml:space="preserve"> – </w:t>
       </w:r>
@@ -1772,12 +2074,17 @@
           <w:rFonts w:ascii="Helvetica Neue Light" w:hAnsi="Helvetica Neue Light"/>
           <w:b w:val="0"/>
           <w:bCs w:val="0"/>
+          <w:outline w:val="0"/>
           <w:color w:val="7f7f7f"/>
           <w:sz w:val="32"/>
           <w:szCs w:val="32"/>
-          <w:u w:color="7f7f7f"/>
-          <w:rtl w:val="0"/>
-          <w:lang w:val="en-US"/>
+          <w:rtl w:val="0"/>
+          <w:lang w:val="en-US"/>
+          <w14:textFill>
+            <w14:solidFill>
+              <w14:srgbClr w14:val="7F7F7F"/>
+            </w14:solidFill>
+          </w14:textFill>
         </w:rPr>
         <w:t>2000 to 2004</w:t>
       </w:r>
@@ -1792,7 +2099,118 @@
           <w:rtl w:val="0"/>
           <w:lang w:val="en-US"/>
         </w:rPr>
-        <w:t>I supervised our interactive agency, reviewing and approving all sites within core product lines including TV, Home Theater, and Home Appliances. Through careful planning with product managers and the advertising department, I coordinated site updates with product introductions, promotions, and events. I also designed and coded the Panasonic Premium sales incentive web site.</w:t>
+        <w:t>I supervised our interactive</w:t>
+      </w:r>
+      <w:r>
+        <w:rPr>
+          <w:rtl w:val="0"/>
+          <w:lang w:val="en-US"/>
+        </w:rPr>
+        <w:t xml:space="preserve"> agency</w:t>
+      </w:r>
+      <w:r>
+        <w:rPr>
+          <w:rtl w:val="0"/>
+          <w:lang w:val="en-US"/>
+        </w:rPr>
+        <w:t>, reviewing and approving</w:t>
+      </w:r>
+      <w:r>
+        <w:rPr>
+          <w:rtl w:val="0"/>
+          <w:lang w:val="en-US"/>
+        </w:rPr>
+        <w:t xml:space="preserve"> all sites within </w:t>
+      </w:r>
+      <w:r>
+        <w:rPr>
+          <w:rtl w:val="0"/>
+          <w:lang w:val="en-US"/>
+        </w:rPr>
+        <w:t>core</w:t>
+      </w:r>
+      <w:r>
+        <w:rPr>
+          <w:rtl w:val="0"/>
+          <w:lang w:val="en-US"/>
+        </w:rPr>
+        <w:t xml:space="preserve"> product lines</w:t>
+      </w:r>
+      <w:r>
+        <w:rPr>
+          <w:rtl w:val="0"/>
+          <w:lang w:val="en-US"/>
+        </w:rPr>
+        <w:t xml:space="preserve"> including TV, Home Theater, and Home Appliances</w:t>
+      </w:r>
+      <w:r>
+        <w:rPr>
+          <w:rtl w:val="0"/>
+        </w:rPr>
+        <w:t xml:space="preserve">. </w:t>
+      </w:r>
+      <w:r>
+        <w:rPr>
+          <w:rtl w:val="0"/>
+          <w:lang w:val="en-US"/>
+        </w:rPr>
+        <w:t>T</w:t>
+      </w:r>
+      <w:r>
+        <w:rPr>
+          <w:rtl w:val="0"/>
+          <w:lang w:val="en-US"/>
+        </w:rPr>
+        <w:t xml:space="preserve">hrough careful planning with product managers and </w:t>
+      </w:r>
+      <w:r>
+        <w:rPr>
+          <w:rtl w:val="0"/>
+          <w:lang w:val="en-US"/>
+        </w:rPr>
+        <w:t xml:space="preserve">the </w:t>
+      </w:r>
+      <w:r>
+        <w:rPr>
+          <w:rtl w:val="0"/>
+          <w:lang w:val="en-US"/>
+        </w:rPr>
+        <w:t>advertising department</w:t>
+      </w:r>
+      <w:r>
+        <w:rPr>
+          <w:rtl w:val="0"/>
+          <w:lang w:val="en-US"/>
+        </w:rPr>
+        <w:t>, I c</w:t>
+      </w:r>
+      <w:r>
+        <w:rPr>
+          <w:rtl w:val="0"/>
+          <w:lang w:val="en-US"/>
+        </w:rPr>
+        <w:t xml:space="preserve">oordinated site updates with product introductions, promotions, and events. </w:t>
+      </w:r>
+      <w:r>
+        <w:rPr>
+          <w:rtl w:val="0"/>
+          <w:lang w:val="en-US"/>
+        </w:rPr>
+        <w:t>I also d</w:t>
+      </w:r>
+      <w:r>
+        <w:rPr>
+          <w:rtl w:val="0"/>
+          <w:lang w:val="en-US"/>
+        </w:rPr>
+        <w:t xml:space="preserve">esigned and coded the Panasonic Premium </w:t>
+      </w:r>
+      <w:r>
+        <w:rPr>
+          <w:rtl w:val="0"/>
+          <w:lang w:val="en-US"/>
+        </w:rPr>
+        <w:t>sales incentive web site.</w:t>
       </w:r>
     </w:p>
     <w:p>
@@ -1830,26 +2248,36 @@
       <w:r>
         <w:rPr>
           <w:rFonts w:ascii="Helvetica Neue Light" w:hAnsi="Helvetica Neue Light" w:hint="default"/>
+          <w:outline w:val="0"/>
           <w:color w:val="7f7f7f"/>
           <w:spacing w:val="0"/>
           <w:sz w:val="32"/>
           <w:szCs w:val="32"/>
-          <w:u w:color="7f7f7f"/>
-          <w:rtl w:val="0"/>
-          <w:lang w:val="en-US"/>
+          <w:rtl w:val="0"/>
+          <w:lang w:val="en-US"/>
+          <w14:textFill>
+            <w14:solidFill>
+              <w14:srgbClr w14:val="7F7F7F"/>
+            </w14:solidFill>
+          </w14:textFill>
         </w:rPr>
         <w:t xml:space="preserve"> – </w:t>
       </w:r>
       <w:r>
         <w:rPr>
           <w:rFonts w:ascii="Helvetica Neue Light" w:hAnsi="Helvetica Neue Light"/>
+          <w:outline w:val="0"/>
           <w:color w:val="7f7f7f"/>
           <w:spacing w:val="0"/>
           <w:sz w:val="32"/>
           <w:szCs w:val="32"/>
-          <w:u w:color="7f7f7f"/>
-          <w:rtl w:val="0"/>
-          <w:lang w:val="en-US"/>
+          <w:rtl w:val="0"/>
+          <w:lang w:val="en-US"/>
+          <w14:textFill>
+            <w14:solidFill>
+              <w14:srgbClr w14:val="7F7F7F"/>
+            </w14:solidFill>
+          </w14:textFill>
         </w:rPr>
         <w:t>1998</w:t>
       </w:r>
@@ -1868,10 +2296,6 @@
 <file path=word/footer1.xml><?xml version="1.0" encoding="utf-8"?>
 <w:ftr xmlns:r="http://schemas.openxmlformats.org/officeDocument/2006/relationships" xmlns:wp="http://schemas.openxmlformats.org/drawingml/2006/wordprocessingDrawing" xmlns:w="http://schemas.openxmlformats.org/wordprocessingml/2006/main" xmlns:w10="urn:schemas-microsoft-com:office:word" xmlns:w14="http://schemas.microsoft.com/office/word/2010/wordml" xmlns:wps="http://schemas.microsoft.com/office/word/2010/wordprocessingShape" xmlns:wpg="http://schemas.microsoft.com/office/word/2010/wordprocessingGroup" xmlns:mc="http://schemas.openxmlformats.org/markup-compatibility/2006" xmlns:v="urn:schemas-microsoft-com:vml" xmlns:o="urn:schemas-microsoft-com:office:office" xmlns:m="http://schemas.openxmlformats.org/officeDocument/2006/math" mc:Ignorable="w14">
   <w:p>
-    <w:pPr>
-      <w:pStyle w:val="Header &amp; Footer"/>
-      <w:bidi w:val="0"/>
-    </w:pPr>
     <w:r/>
   </w:p>
 </w:ftr>
@@ -1880,10 +2304,6 @@
 <file path=word/header1.xml><?xml version="1.0" encoding="utf-8"?>
 <w:hdr xmlns:r="http://schemas.openxmlformats.org/officeDocument/2006/relationships" xmlns:wp="http://schemas.openxmlformats.org/drawingml/2006/wordprocessingDrawing" xmlns:w="http://schemas.openxmlformats.org/wordprocessingml/2006/main" xmlns:w10="urn:schemas-microsoft-com:office:word" xmlns:w14="http://schemas.microsoft.com/office/word/2010/wordml" xmlns:wps="http://schemas.microsoft.com/office/word/2010/wordprocessingShape" xmlns:wpg="http://schemas.microsoft.com/office/word/2010/wordprocessingGroup" xmlns:mc="http://schemas.openxmlformats.org/markup-compatibility/2006" xmlns:v="urn:schemas-microsoft-com:vml" xmlns:o="urn:schemas-microsoft-com:office:office" xmlns:m="http://schemas.openxmlformats.org/officeDocument/2006/math" mc:Ignorable="w14">
   <w:p>
-    <w:pPr>
-      <w:pStyle w:val="Header &amp; Footer"/>
-      <w:bidi w:val="0"/>
-    </w:pPr>
     <w:r/>
   </w:p>
 </w:hdr>
@@ -1903,11 +2323,7 @@
         <w:ind w:left="288" w:hanging="288"/>
       </w:pPr>
       <w:rPr>
-        <w:rFonts w:ascii="Helvetica Neue" w:cs="Helvetica Neue" w:hAnsi="Helvetica Neue" w:eastAsia="Helvetica Neue"/>
-        <w:b w:val="0"/>
-        <w:bCs w:val="0"/>
-        <w:i w:val="0"/>
-        <w:iCs w:val="0"/>
+        <w:rFonts w:hAnsi="Arial Unicode MS"/>
         <w:caps w:val="0"/>
         <w:smallCaps w:val="0"/>
         <w:strike w:val="0"/>
@@ -1933,11 +2349,7 @@
         <w:ind w:left="360" w:hanging="180"/>
       </w:pPr>
       <w:rPr>
-        <w:rFonts w:ascii="Helvetica Neue" w:cs="Helvetica Neue" w:hAnsi="Helvetica Neue" w:eastAsia="Helvetica Neue"/>
-        <w:b w:val="0"/>
-        <w:bCs w:val="0"/>
-        <w:i w:val="0"/>
-        <w:iCs w:val="0"/>
+        <w:rFonts w:hAnsi="Arial Unicode MS"/>
         <w:caps w:val="0"/>
         <w:smallCaps w:val="0"/>
         <w:strike w:val="0"/>
@@ -1948,7 +2360,7 @@
         <w:spacing w:val="0"/>
         <w:w w:val="100"/>
         <w:kern w:val="0"/>
-        <w:position w:val="0"/>
+        <w:position w:val="-2"/>
         <w:highlight w:val="none"/>
         <w:vertAlign w:val="baseline"/>
       </w:rPr>
@@ -1963,11 +2375,7 @@
         <w:ind w:left="540" w:hanging="180"/>
       </w:pPr>
       <w:rPr>
-        <w:rFonts w:ascii="Helvetica Neue" w:cs="Helvetica Neue" w:hAnsi="Helvetica Neue" w:eastAsia="Helvetica Neue"/>
-        <w:b w:val="0"/>
-        <w:bCs w:val="0"/>
-        <w:i w:val="0"/>
-        <w:iCs w:val="0"/>
+        <w:rFonts w:hAnsi="Arial Unicode MS"/>
         <w:caps w:val="0"/>
         <w:smallCaps w:val="0"/>
         <w:strike w:val="0"/>
@@ -1978,7 +2386,7 @@
         <w:spacing w:val="0"/>
         <w:w w:val="100"/>
         <w:kern w:val="0"/>
-        <w:position w:val="0"/>
+        <w:position w:val="-2"/>
         <w:highlight w:val="none"/>
         <w:vertAlign w:val="baseline"/>
       </w:rPr>
@@ -1993,11 +2401,7 @@
         <w:ind w:left="720" w:hanging="180"/>
       </w:pPr>
       <w:rPr>
-        <w:rFonts w:ascii="Helvetica Neue" w:cs="Helvetica Neue" w:hAnsi="Helvetica Neue" w:eastAsia="Helvetica Neue"/>
-        <w:b w:val="0"/>
-        <w:bCs w:val="0"/>
-        <w:i w:val="0"/>
-        <w:iCs w:val="0"/>
+        <w:rFonts w:hAnsi="Arial Unicode MS"/>
         <w:caps w:val="0"/>
         <w:smallCaps w:val="0"/>
         <w:strike w:val="0"/>
@@ -2008,7 +2412,7 @@
         <w:spacing w:val="0"/>
         <w:w w:val="100"/>
         <w:kern w:val="0"/>
-        <w:position w:val="0"/>
+        <w:position w:val="-2"/>
         <w:highlight w:val="none"/>
         <w:vertAlign w:val="baseline"/>
       </w:rPr>
@@ -2023,11 +2427,7 @@
         <w:ind w:left="900" w:hanging="180"/>
       </w:pPr>
       <w:rPr>
-        <w:rFonts w:ascii="Helvetica Neue" w:cs="Helvetica Neue" w:hAnsi="Helvetica Neue" w:eastAsia="Helvetica Neue"/>
-        <w:b w:val="0"/>
-        <w:bCs w:val="0"/>
-        <w:i w:val="0"/>
-        <w:iCs w:val="0"/>
+        <w:rFonts w:hAnsi="Arial Unicode MS"/>
         <w:caps w:val="0"/>
         <w:smallCaps w:val="0"/>
         <w:strike w:val="0"/>
@@ -2038,7 +2438,7 @@
         <w:spacing w:val="0"/>
         <w:w w:val="100"/>
         <w:kern w:val="0"/>
-        <w:position w:val="0"/>
+        <w:position w:val="-2"/>
         <w:highlight w:val="none"/>
         <w:vertAlign w:val="baseline"/>
       </w:rPr>
@@ -2053,11 +2453,7 @@
         <w:ind w:left="1080" w:hanging="180"/>
       </w:pPr>
       <w:rPr>
-        <w:rFonts w:ascii="Helvetica Neue" w:cs="Helvetica Neue" w:hAnsi="Helvetica Neue" w:eastAsia="Helvetica Neue"/>
-        <w:b w:val="0"/>
-        <w:bCs w:val="0"/>
-        <w:i w:val="0"/>
-        <w:iCs w:val="0"/>
+        <w:rFonts w:hAnsi="Arial Unicode MS"/>
         <w:caps w:val="0"/>
         <w:smallCaps w:val="0"/>
         <w:strike w:val="0"/>
@@ -2068,7 +2464,7 @@
         <w:spacing w:val="0"/>
         <w:w w:val="100"/>
         <w:kern w:val="0"/>
-        <w:position w:val="0"/>
+        <w:position w:val="-2"/>
         <w:highlight w:val="none"/>
         <w:vertAlign w:val="baseline"/>
       </w:rPr>
@@ -2083,11 +2479,7 @@
         <w:ind w:left="1260" w:hanging="180"/>
       </w:pPr>
       <w:rPr>
-        <w:rFonts w:ascii="Helvetica Neue" w:cs="Helvetica Neue" w:hAnsi="Helvetica Neue" w:eastAsia="Helvetica Neue"/>
-        <w:b w:val="0"/>
-        <w:bCs w:val="0"/>
-        <w:i w:val="0"/>
-        <w:iCs w:val="0"/>
+        <w:rFonts w:hAnsi="Arial Unicode MS"/>
         <w:caps w:val="0"/>
         <w:smallCaps w:val="0"/>
         <w:strike w:val="0"/>
@@ -2098,7 +2490,7 @@
         <w:spacing w:val="0"/>
         <w:w w:val="100"/>
         <w:kern w:val="0"/>
-        <w:position w:val="0"/>
+        <w:position w:val="-2"/>
         <w:highlight w:val="none"/>
         <w:vertAlign w:val="baseline"/>
       </w:rPr>
@@ -2113,11 +2505,7 @@
         <w:ind w:left="1440" w:hanging="180"/>
       </w:pPr>
       <w:rPr>
-        <w:rFonts w:ascii="Helvetica Neue" w:cs="Helvetica Neue" w:hAnsi="Helvetica Neue" w:eastAsia="Helvetica Neue"/>
-        <w:b w:val="0"/>
-        <w:bCs w:val="0"/>
-        <w:i w:val="0"/>
-        <w:iCs w:val="0"/>
+        <w:rFonts w:hAnsi="Arial Unicode MS"/>
         <w:caps w:val="0"/>
         <w:smallCaps w:val="0"/>
         <w:strike w:val="0"/>
@@ -2128,7 +2516,7 @@
         <w:spacing w:val="0"/>
         <w:w w:val="100"/>
         <w:kern w:val="0"/>
-        <w:position w:val="0"/>
+        <w:position w:val="-2"/>
         <w:highlight w:val="none"/>
         <w:vertAlign w:val="baseline"/>
       </w:rPr>
@@ -2143,11 +2531,7 @@
         <w:ind w:left="1620" w:hanging="180"/>
       </w:pPr>
       <w:rPr>
-        <w:rFonts w:ascii="Helvetica Neue" w:cs="Helvetica Neue" w:hAnsi="Helvetica Neue" w:eastAsia="Helvetica Neue"/>
-        <w:b w:val="0"/>
-        <w:bCs w:val="0"/>
-        <w:i w:val="0"/>
-        <w:iCs w:val="0"/>
+        <w:rFonts w:hAnsi="Arial Unicode MS"/>
         <w:caps w:val="0"/>
         <w:smallCaps w:val="0"/>
         <w:strike w:val="0"/>
@@ -2158,7 +2542,7 @@
         <w:spacing w:val="0"/>
         <w:w w:val="100"/>
         <w:kern w:val="0"/>
-        <w:position w:val="0"/>
+        <w:position w:val="-2"/>
         <w:highlight w:val="none"/>
         <w:vertAlign w:val="baseline"/>
       </w:rPr>
@@ -2176,11 +2560,7 @@
         <w:ind w:left="288" w:hanging="288"/>
       </w:pPr>
       <w:rPr>
-        <w:rFonts w:ascii="Helvetica Neue" w:cs="Helvetica Neue" w:hAnsi="Helvetica Neue" w:eastAsia="Helvetica Neue"/>
-        <w:b w:val="0"/>
-        <w:bCs w:val="0"/>
-        <w:i w:val="0"/>
-        <w:iCs w:val="0"/>
+        <w:rFonts w:hAnsi="Arial Unicode MS"/>
         <w:caps w:val="0"/>
         <w:smallCaps w:val="0"/>
         <w:strike w:val="0"/>
@@ -2206,11 +2586,7 @@
         <w:ind w:left="360" w:hanging="180"/>
       </w:pPr>
       <w:rPr>
-        <w:rFonts w:ascii="Helvetica Neue" w:cs="Helvetica Neue" w:hAnsi="Helvetica Neue" w:eastAsia="Helvetica Neue"/>
-        <w:b w:val="0"/>
-        <w:bCs w:val="0"/>
-        <w:i w:val="0"/>
-        <w:iCs w:val="0"/>
+        <w:rFonts w:hAnsi="Arial Unicode MS"/>
         <w:caps w:val="0"/>
         <w:smallCaps w:val="0"/>
         <w:strike w:val="0"/>
@@ -2221,7 +2597,7 @@
         <w:spacing w:val="0"/>
         <w:w w:val="100"/>
         <w:kern w:val="0"/>
-        <w:position w:val="0"/>
+        <w:position w:val="-2"/>
         <w:highlight w:val="none"/>
         <w:vertAlign w:val="baseline"/>
       </w:rPr>
@@ -2236,11 +2612,7 @@
         <w:ind w:left="540" w:hanging="180"/>
       </w:pPr>
       <w:rPr>
-        <w:rFonts w:ascii="Helvetica Neue" w:cs="Helvetica Neue" w:hAnsi="Helvetica Neue" w:eastAsia="Helvetica Neue"/>
-        <w:b w:val="0"/>
-        <w:bCs w:val="0"/>
-        <w:i w:val="0"/>
-        <w:iCs w:val="0"/>
+        <w:rFonts w:hAnsi="Arial Unicode MS"/>
         <w:caps w:val="0"/>
         <w:smallCaps w:val="0"/>
         <w:strike w:val="0"/>
@@ -2251,7 +2623,7 @@
         <w:spacing w:val="0"/>
         <w:w w:val="100"/>
         <w:kern w:val="0"/>
-        <w:position w:val="0"/>
+        <w:position w:val="-2"/>
         <w:highlight w:val="none"/>
         <w:vertAlign w:val="baseline"/>
       </w:rPr>
@@ -2266,11 +2638,7 @@
         <w:ind w:left="720" w:hanging="180"/>
       </w:pPr>
       <w:rPr>
-        <w:rFonts w:ascii="Helvetica Neue" w:cs="Helvetica Neue" w:hAnsi="Helvetica Neue" w:eastAsia="Helvetica Neue"/>
-        <w:b w:val="0"/>
-        <w:bCs w:val="0"/>
-        <w:i w:val="0"/>
-        <w:iCs w:val="0"/>
+        <w:rFonts w:hAnsi="Arial Unicode MS"/>
         <w:caps w:val="0"/>
         <w:smallCaps w:val="0"/>
         <w:strike w:val="0"/>
@@ -2281,7 +2649,7 @@
         <w:spacing w:val="0"/>
         <w:w w:val="100"/>
         <w:kern w:val="0"/>
-        <w:position w:val="0"/>
+        <w:position w:val="-2"/>
         <w:highlight w:val="none"/>
         <w:vertAlign w:val="baseline"/>
       </w:rPr>
@@ -2296,11 +2664,7 @@
         <w:ind w:left="900" w:hanging="180"/>
       </w:pPr>
       <w:rPr>
-        <w:rFonts w:ascii="Helvetica Neue" w:cs="Helvetica Neue" w:hAnsi="Helvetica Neue" w:eastAsia="Helvetica Neue"/>
-        <w:b w:val="0"/>
-        <w:bCs w:val="0"/>
-        <w:i w:val="0"/>
-        <w:iCs w:val="0"/>
+        <w:rFonts w:hAnsi="Arial Unicode MS"/>
         <w:caps w:val="0"/>
         <w:smallCaps w:val="0"/>
         <w:strike w:val="0"/>
@@ -2311,7 +2675,7 @@
         <w:spacing w:val="0"/>
         <w:w w:val="100"/>
         <w:kern w:val="0"/>
-        <w:position w:val="0"/>
+        <w:position w:val="-2"/>
         <w:highlight w:val="none"/>
         <w:vertAlign w:val="baseline"/>
       </w:rPr>
@@ -2326,11 +2690,7 @@
         <w:ind w:left="1080" w:hanging="180"/>
       </w:pPr>
       <w:rPr>
-        <w:rFonts w:ascii="Helvetica Neue" w:cs="Helvetica Neue" w:hAnsi="Helvetica Neue" w:eastAsia="Helvetica Neue"/>
-        <w:b w:val="0"/>
-        <w:bCs w:val="0"/>
-        <w:i w:val="0"/>
-        <w:iCs w:val="0"/>
+        <w:rFonts w:hAnsi="Arial Unicode MS"/>
         <w:caps w:val="0"/>
         <w:smallCaps w:val="0"/>
         <w:strike w:val="0"/>
@@ -2341,7 +2701,7 @@
         <w:spacing w:val="0"/>
         <w:w w:val="100"/>
         <w:kern w:val="0"/>
-        <w:position w:val="0"/>
+        <w:position w:val="-2"/>
         <w:highlight w:val="none"/>
         <w:vertAlign w:val="baseline"/>
       </w:rPr>
@@ -2356,11 +2716,7 @@
         <w:ind w:left="1260" w:hanging="180"/>
       </w:pPr>
       <w:rPr>
-        <w:rFonts w:ascii="Helvetica Neue" w:cs="Helvetica Neue" w:hAnsi="Helvetica Neue" w:eastAsia="Helvetica Neue"/>
-        <w:b w:val="0"/>
-        <w:bCs w:val="0"/>
-        <w:i w:val="0"/>
-        <w:iCs w:val="0"/>
+        <w:rFonts w:hAnsi="Arial Unicode MS"/>
         <w:caps w:val="0"/>
         <w:smallCaps w:val="0"/>
         <w:strike w:val="0"/>
@@ -2371,7 +2727,7 @@
         <w:spacing w:val="0"/>
         <w:w w:val="100"/>
         <w:kern w:val="0"/>
-        <w:position w:val="0"/>
+        <w:position w:val="-2"/>
         <w:highlight w:val="none"/>
         <w:vertAlign w:val="baseline"/>
       </w:rPr>
@@ -2386,11 +2742,7 @@
         <w:ind w:left="1440" w:hanging="180"/>
       </w:pPr>
       <w:rPr>
-        <w:rFonts w:ascii="Helvetica Neue" w:cs="Helvetica Neue" w:hAnsi="Helvetica Neue" w:eastAsia="Helvetica Neue"/>
-        <w:b w:val="0"/>
-        <w:bCs w:val="0"/>
-        <w:i w:val="0"/>
-        <w:iCs w:val="0"/>
+        <w:rFonts w:hAnsi="Arial Unicode MS"/>
         <w:caps w:val="0"/>
         <w:smallCaps w:val="0"/>
         <w:strike w:val="0"/>
@@ -2401,7 +2753,7 @@
         <w:spacing w:val="0"/>
         <w:w w:val="100"/>
         <w:kern w:val="0"/>
-        <w:position w:val="0"/>
+        <w:position w:val="-2"/>
         <w:highlight w:val="none"/>
         <w:vertAlign w:val="baseline"/>
       </w:rPr>
@@ -2416,11 +2768,7 @@
         <w:ind w:left="1620" w:hanging="180"/>
       </w:pPr>
       <w:rPr>
-        <w:rFonts w:ascii="Helvetica Neue" w:cs="Helvetica Neue" w:hAnsi="Helvetica Neue" w:eastAsia="Helvetica Neue"/>
-        <w:b w:val="0"/>
-        <w:bCs w:val="0"/>
-        <w:i w:val="0"/>
-        <w:iCs w:val="0"/>
+        <w:rFonts w:hAnsi="Arial Unicode MS"/>
         <w:caps w:val="0"/>
         <w:smallCaps w:val="0"/>
         <w:strike w:val="0"/>
@@ -2431,7 +2779,7 @@
         <w:spacing w:val="0"/>
         <w:w w:val="100"/>
         <w:kern w:val="0"/>
-        <w:position w:val="0"/>
+        <w:position w:val="-2"/>
         <w:highlight w:val="none"/>
         <w:vertAlign w:val="baseline"/>
       </w:rPr>
@@ -2553,49 +2901,9 @@
     <w:next w:val="No List"/>
     <w:pPr/>
   </w:style>
-  <w:style w:type="paragraph" w:styleId="Header &amp; Footer">
-    <w:name w:val="Header &amp; Footer"/>
-    <w:next w:val="Header &amp; Footer"/>
-    <w:pPr>
-      <w:keepNext w:val="0"/>
-      <w:keepLines w:val="0"/>
-      <w:pageBreakBefore w:val="0"/>
-      <w:widowControl w:val="1"/>
-      <w:shd w:val="clear" w:color="auto" w:fill="auto"/>
-      <w:tabs>
-        <w:tab w:val="right" w:pos="9020"/>
-      </w:tabs>
-      <w:suppressAutoHyphens w:val="0"/>
-      <w:bidi w:val="0"/>
-      <w:spacing w:before="0" w:after="0" w:line="240" w:lineRule="auto"/>
-      <w:ind w:left="0" w:right="0" w:firstLine="0"/>
-      <w:jc w:val="left"/>
-      <w:outlineLvl w:val="9"/>
-    </w:pPr>
-    <w:rPr>
-      <w:rFonts w:ascii="Helvetica Neue" w:cs="Arial Unicode MS" w:hAnsi="Helvetica Neue" w:eastAsia="Arial Unicode MS"/>
-      <w:b w:val="0"/>
-      <w:bCs w:val="0"/>
-      <w:i w:val="0"/>
-      <w:iCs w:val="0"/>
-      <w:caps w:val="0"/>
-      <w:smallCaps w:val="0"/>
-      <w:strike w:val="0"/>
-      <w:dstrike w:val="0"/>
-      <w:outline w:val="0"/>
-      <w:color w:val="000000"/>
-      <w:spacing w:val="0"/>
-      <w:kern w:val="0"/>
-      <w:position w:val="0"/>
-      <w:sz w:val="24"/>
-      <w:szCs w:val="24"/>
-      <w:u w:val="none"/>
-      <w:vertAlign w:val="baseline"/>
-    </w:rPr>
-  </w:style>
   <w:style w:type="paragraph" w:styleId="Title">
     <w:name w:val="Title"/>
-    <w:next w:val="Body A"/>
+    <w:next w:val="Body"/>
     <w:pPr>
       <w:keepNext w:val="1"/>
       <w:keepLines w:val="0"/>
@@ -2607,7 +2915,7 @@
       <w:spacing w:before="0" w:after="0" w:line="240" w:lineRule="auto"/>
       <w:ind w:left="0" w:right="0" w:firstLine="0"/>
       <w:jc w:val="left"/>
-      <w:outlineLvl w:val="9"/>
+      <w:outlineLvl w:val="0"/>
     </w:pPr>
     <w:rPr>
       <w:rFonts w:ascii="Helvetica" w:cs="Arial Unicode MS" w:hAnsi="Helvetica" w:eastAsia="Arial Unicode MS"/>
@@ -2626,14 +2934,22 @@
       <w:position w:val="0"/>
       <w:sz w:val="60"/>
       <w:szCs w:val="60"/>
-      <w:u w:val="none" w:color="000000"/>
+      <w:u w:val="none"/>
       <w:vertAlign w:val="baseline"/>
       <w:lang w:val="en-US"/>
+      <w14:textOutline>
+        <w14:noFill/>
+      </w14:textOutline>
+      <w14:textFill>
+        <w14:solidFill>
+          <w14:srgbClr w14:val="000000"/>
+        </w14:solidFill>
+      </w14:textFill>
     </w:rPr>
   </w:style>
-  <w:style w:type="paragraph" w:styleId="Body A">
-    <w:name w:val="Body A"/>
-    <w:next w:val="Body A"/>
+  <w:style w:type="paragraph" w:styleId="Body">
+    <w:name w:val="Body"/>
+    <w:next w:val="Body"/>
     <w:pPr>
       <w:keepNext w:val="0"/>
       <w:keepLines w:val="0"/>
@@ -2664,14 +2980,68 @@
       <w:position w:val="0"/>
       <w:sz w:val="22"/>
       <w:szCs w:val="22"/>
-      <w:u w:val="none" w:color="000000"/>
+      <w:u w:val="none"/>
       <w:vertAlign w:val="baseline"/>
       <w:lang w:val="en-US"/>
+      <w14:textOutline>
+        <w14:noFill/>
+      </w14:textOutline>
+      <w14:textFill>
+        <w14:solidFill>
+          <w14:srgbClr w14:val="000000"/>
+        </w14:solidFill>
+      </w14:textFill>
+    </w:rPr>
+  </w:style>
+  <w:style w:type="paragraph" w:styleId="Subtitle">
+    <w:name w:val="Subtitle"/>
+    <w:next w:val="Body"/>
+    <w:pPr>
+      <w:keepNext w:val="1"/>
+      <w:keepLines w:val="0"/>
+      <w:pageBreakBefore w:val="0"/>
+      <w:widowControl w:val="1"/>
+      <w:shd w:val="clear" w:color="auto" w:fill="auto"/>
+      <w:suppressAutoHyphens w:val="0"/>
+      <w:bidi w:val="0"/>
+      <w:spacing w:before="0" w:after="0" w:line="240" w:lineRule="auto"/>
+      <w:ind w:left="0" w:right="0" w:firstLine="0"/>
+      <w:jc w:val="left"/>
+      <w:outlineLvl w:val="9"/>
+    </w:pPr>
+    <w:rPr>
+      <w:rFonts w:ascii="Helvetica" w:cs="Arial Unicode MS" w:hAnsi="Helvetica" w:eastAsia="Arial Unicode MS"/>
+      <w:b w:val="0"/>
+      <w:bCs w:val="0"/>
+      <w:i w:val="0"/>
+      <w:iCs w:val="0"/>
+      <w:caps w:val="0"/>
+      <w:smallCaps w:val="0"/>
+      <w:strike w:val="0"/>
+      <w:dstrike w:val="0"/>
+      <w:outline w:val="0"/>
+      <w:color w:val="000000"/>
+      <w:spacing w:val="0"/>
+      <w:kern w:val="0"/>
+      <w:position w:val="0"/>
+      <w:sz w:val="40"/>
+      <w:szCs w:val="40"/>
+      <w:u w:val="none"/>
+      <w:vertAlign w:val="baseline"/>
+      <w:lang w:val="en-US"/>
+      <w14:textOutline>
+        <w14:noFill/>
+      </w14:textOutline>
+      <w14:textFill>
+        <w14:solidFill>
+          <w14:srgbClr w14:val="000000"/>
+        </w14:solidFill>
+      </w14:textFill>
     </w:rPr>
   </w:style>
   <w:style w:type="paragraph" w:styleId="Heading 2">
     <w:name w:val="Heading 2"/>
-    <w:next w:val="Body A"/>
+    <w:next w:val="Body"/>
     <w:pPr>
       <w:keepNext w:val="1"/>
       <w:keepLines w:val="0"/>
@@ -2702,47 +3072,17 @@
       <w:position w:val="0"/>
       <w:sz w:val="40"/>
       <w:szCs w:val="40"/>
-      <w:u w:val="none" w:color="000000"/>
+      <w:u w:val="none"/>
       <w:vertAlign w:val="baseline"/>
       <w:lang w:val="en-US"/>
-    </w:rPr>
-  </w:style>
-  <w:style w:type="paragraph" w:styleId="Subtitle">
-    <w:name w:val="Subtitle"/>
-    <w:next w:val="Body A"/>
-    <w:pPr>
-      <w:keepNext w:val="1"/>
-      <w:keepLines w:val="0"/>
-      <w:pageBreakBefore w:val="0"/>
-      <w:widowControl w:val="1"/>
-      <w:shd w:val="clear" w:color="auto" w:fill="auto"/>
-      <w:suppressAutoHyphens w:val="0"/>
-      <w:bidi w:val="0"/>
-      <w:spacing w:before="0" w:after="0" w:line="240" w:lineRule="auto"/>
-      <w:ind w:left="0" w:right="0" w:firstLine="0"/>
-      <w:jc w:val="left"/>
-      <w:outlineLvl w:val="9"/>
-    </w:pPr>
-    <w:rPr>
-      <w:rFonts w:ascii="Helvetica" w:cs="Arial Unicode MS" w:hAnsi="Helvetica" w:eastAsia="Arial Unicode MS"/>
-      <w:b w:val="0"/>
-      <w:bCs w:val="0"/>
-      <w:i w:val="0"/>
-      <w:iCs w:val="0"/>
-      <w:caps w:val="0"/>
-      <w:smallCaps w:val="0"/>
-      <w:strike w:val="0"/>
-      <w:dstrike w:val="0"/>
-      <w:outline w:val="0"/>
-      <w:color w:val="000000"/>
-      <w:spacing w:val="0"/>
-      <w:kern w:val="0"/>
-      <w:position w:val="0"/>
-      <w:sz w:val="40"/>
-      <w:szCs w:val="40"/>
-      <w:u w:val="none" w:color="000000"/>
-      <w:vertAlign w:val="baseline"/>
-      <w:lang w:val="en-US"/>
+      <w14:textOutline>
+        <w14:noFill/>
+      </w14:textOutline>
+      <w14:textFill>
+        <w14:solidFill>
+          <w14:srgbClr w14:val="000000"/>
+        </w14:solidFill>
+      </w14:textFill>
     </w:rPr>
   </w:style>
   <w:style w:type="paragraph" w:styleId="Default">
@@ -2792,14 +3132,22 @@
       <w:position w:val="0"/>
       <w:sz w:val="24"/>
       <w:szCs w:val="24"/>
-      <w:u w:val="none" w:color="000000"/>
+      <w:u w:val="none"/>
       <w:vertAlign w:val="baseline"/>
       <w:lang w:val="en-US"/>
+      <w14:textOutline>
+        <w14:noFill/>
+      </w14:textOutline>
+      <w14:textFill>
+        <w14:solidFill>
+          <w14:srgbClr w14:val="000000"/>
+        </w14:solidFill>
+      </w14:textFill>
     </w:rPr>
   </w:style>
   <w:style w:type="paragraph" w:styleId="Heading">
     <w:name w:val="Heading"/>
-    <w:next w:val="Body A"/>
+    <w:next w:val="Body"/>
     <w:pPr>
       <w:keepNext w:val="1"/>
       <w:keepLines w:val="0"/>
@@ -2811,7 +3159,7 @@
       <w:spacing w:before="0" w:after="0" w:line="240" w:lineRule="auto"/>
       <w:ind w:left="0" w:right="0" w:firstLine="0"/>
       <w:jc w:val="left"/>
-      <w:outlineLvl w:val="0"/>
+      <w:outlineLvl w:val="1"/>
     </w:pPr>
     <w:rPr>
       <w:rFonts w:ascii="Helvetica" w:cs="Arial Unicode MS" w:hAnsi="Helvetica" w:eastAsia="Arial Unicode MS"/>
@@ -2830,9 +3178,17 @@
       <w:position w:val="0"/>
       <w:sz w:val="36"/>
       <w:szCs w:val="36"/>
-      <w:u w:val="none" w:color="000000"/>
+      <w:u w:val="none"/>
       <w:vertAlign w:val="baseline"/>
       <w:lang w:val="en-US"/>
+      <w14:textOutline>
+        <w14:noFill/>
+      </w14:textOutline>
+      <w14:textFill>
+        <w14:solidFill>
+          <w14:srgbClr w14:val="000000"/>
+        </w14:solidFill>
+      </w14:textFill>
     </w:rPr>
   </w:style>
 </w:styles>
@@ -2849,10 +3205,10 @@
         <a:srgbClr val="FFFFFF"/>
       </a:lt1>
       <a:dk2>
-        <a:srgbClr val="A7A7A7"/>
+        <a:srgbClr val="404040"/>
       </a:dk2>
       <a:lt2>
-        <a:srgbClr val="535353"/>
+        <a:srgbClr val="BFBFBF"/>
       </a:lt2>
       <a:accent1>
         <a:srgbClr val="499BC9"/>
@@ -3046,15 +3402,14 @@
   <a:objectDefaults>
     <a:spDef>
       <a:spPr>
-        <a:solidFill>
-          <a:srgbClr val="FFFFFF"/>
-        </a:solidFill>
-        <a:ln w="25400" cap="flat">
-          <a:solidFill>
-            <a:schemeClr val="accent1"/>
-          </a:solidFill>
-          <a:prstDash val="solid"/>
-          <a:round/>
+        <a:blipFill rotWithShape="1">
+          <a:blip r:embed="rId1"/>
+          <a:srcRect l="0" t="0" r="0" b="0"/>
+          <a:tile tx="0" ty="0" sx="100000" sy="100000" flip="none" algn="tl"/>
+        </a:blipFill>
+        <a:ln w="12700" cap="flat">
+          <a:noFill/>
+          <a:miter lim="400000"/>
         </a:ln>
         <a:effectLst>
           <a:outerShdw sx="100000" sy="100000" kx="0" ky="0" algn="b" rotWithShape="0" blurRad="38100" dist="25400" dir="5400000">
@@ -3069,7 +3424,7 @@
         <a:spAutoFit/>
       </a:bodyPr>
       <a:lstStyle>
-        <a:defPPr marL="0" marR="0" indent="0" algn="l" defTabSz="914400" rtl="0" fontAlgn="auto" latinLnBrk="0" hangingPunct="0">
+        <a:defPPr marL="0" marR="0" indent="0" algn="ctr" defTabSz="457200" rtl="0" fontAlgn="auto" latinLnBrk="0" hangingPunct="0">
           <a:lnSpc>
             <a:spcPct val="100000"/>
           </a:lnSpc>
@@ -3084,14 +3439,20 @@
           <a:buFontTx/>
           <a:buNone/>
           <a:tabLst/>
-          <a:defRPr b="0" baseline="0" cap="none" i="0" spc="0" strike="noStrike" sz="1800" u="none" kumimoji="0" normalizeH="0">
+          <a:defRPr b="0" baseline="0" cap="none" i="0" spc="0" strike="noStrike" sz="1200" u="none" kumimoji="0" normalizeH="0">
             <a:ln>
               <a:noFill/>
             </a:ln>
             <a:solidFill>
-              <a:srgbClr val="000000"/>
+              <a:srgbClr val="FFFFFF"/>
             </a:solidFill>
-            <a:effectLst/>
+            <a:effectLst>
+              <a:outerShdw sx="100000" sy="100000" kx="0" ky="0" algn="b" rotWithShape="0" blurRad="25400" dist="23998" dir="2700000">
+                <a:srgbClr val="000000">
+                  <a:alpha val="31034"/>
+                </a:srgbClr>
+              </a:outerShdw>
+            </a:effectLst>
             <a:uFillTx/>
             <a:latin typeface="+mn-lt"/>
             <a:ea typeface="+mn-ea"/>
@@ -3344,20 +3705,14 @@
     <a:lnDef>
       <a:spPr>
         <a:noFill/>
-        <a:ln w="25400" cap="flat">
+        <a:ln w="6350" cap="flat">
           <a:solidFill>
-            <a:schemeClr val="accent1"/>
+            <a:srgbClr val="000000"/>
           </a:solidFill>
           <a:prstDash val="solid"/>
-          <a:round/>
+          <a:miter lim="400000"/>
         </a:ln>
-        <a:effectLst>
-          <a:outerShdw sx="100000" sy="100000" kx="0" ky="0" algn="b" rotWithShape="0" blurRad="38100" dist="25400" dir="5400000">
-            <a:srgbClr val="000000">
-              <a:alpha val="50000"/>
-            </a:srgbClr>
-          </a:outerShdw>
-        </a:effectLst>
+        <a:effectLst/>
         <a:sp3d/>
       </a:spPr>
       <a:bodyPr rot="0" spcFirstLastPara="1" vertOverflow="overflow" horzOverflow="overflow" vert="horz" wrap="square" lIns="91439" tIns="45719" rIns="91439" bIns="45719" numCol="1" spcCol="38100" rtlCol="0" anchor="t" upright="0">
@@ -3646,7 +4001,7 @@
         <a:spAutoFit/>
       </a:bodyPr>
       <a:lstStyle>
-        <a:defPPr marL="0" marR="0" indent="0" algn="l" defTabSz="914400" rtl="0" fontAlgn="auto" latinLnBrk="0" hangingPunct="0">
+        <a:defPPr marL="0" marR="0" indent="0" algn="l" defTabSz="457200" rtl="0" fontAlgn="auto" latinLnBrk="0" hangingPunct="0">
           <a:lnSpc>
             <a:spcPct val="100000"/>
           </a:lnSpc>
@@ -3661,7 +4016,7 @@
           <a:buFontTx/>
           <a:buNone/>
           <a:tabLst/>
-          <a:defRPr b="0" baseline="0" cap="none" i="0" spc="0" strike="noStrike" sz="1800" u="none" kumimoji="0" normalizeH="0">
+          <a:defRPr b="0" baseline="0" cap="none" i="0" spc="0" strike="noStrike" sz="1100" u="none" kumimoji="0" normalizeH="0">
             <a:ln>
               <a:noFill/>
             </a:ln>

</xml_diff>

<commit_message>
Fixed request hook and updated resume
</commit_message>
<xml_diff>
--- a/web/documents/resume/Jay-Sylvester-resume.docx
+++ b/web/documents/resume/Jay-Sylvester-resume.docx
@@ -1301,7 +1301,21 @@
           <w:rtl w:val="0"/>
           <w:lang w:val="en-US"/>
         </w:rPr>
-        <w:t>I lead the UX team at Linode, an innovative cloud hosting provider. Most of our work centers around the Cloud Manager, which is a browser-based tool for managing servers hosted on the Linode platform. In addition to driving interface design for new products such as cloud-based firewalls and managed servers, I also implemented the first usability tests to be conducted at Linode.</w:t>
+        <w:t>I lead the UX team at Linode, an innovative cloud hosting provider, where most of our work centers around the Cloud Manager, a browser-based tool for administrating servers hosted on the Linode platform. In addition to supervising interface design for new products such as cloud firewalls and managed servers, I also drove implementation of the company</w:t>
+      </w:r>
+      <w:r>
+        <w:rPr>
+          <w:rtl w:val="0"/>
+          <w:lang w:val="en-US"/>
+        </w:rPr>
+        <w:t>’</w:t>
+      </w:r>
+      <w:r>
+        <w:rPr>
+          <w:rtl w:val="0"/>
+          <w:lang w:val="en-US"/>
+        </w:rPr>
+        <w:t>s first moderated usability studies.</w:t>
       </w:r>
     </w:p>
     <w:p>

</xml_diff>